<commit_message>
Added corrections to final document
</commit_message>
<xml_diff>
--- a/documents/KanitraFinal.docx
+++ b/documents/KanitraFinal.docx
@@ -1521,99 +1521,81 @@
             <w:rPr>
               <w:rStyle w:val="ZakladnyChar"/>
             </w:rPr>
-            <w:t>. Zameriava sa</w:t>
+            <w:t xml:space="preserve">. </w:t>
           </w:r>
           <w:r>
             <w:rPr>
               <w:rStyle w:val="ZakladnyChar"/>
             </w:rPr>
-            <w:t xml:space="preserve"> na použitie regulárnych </w:t>
+            <w:t xml:space="preserve">Hlavným výstupom práce je </w:t>
           </w:r>
           <w:r>
             <w:rPr>
               <w:rStyle w:val="ZakladnyChar"/>
             </w:rPr>
-            <w:t xml:space="preserve">výrazov v procese a odôvodní ich limitujúcu použiteľnosť </w:t>
+            <w:t xml:space="preserve">znovu </w:t>
           </w:r>
           <w:r>
             <w:rPr>
               <w:rStyle w:val="ZakladnyChar"/>
             </w:rPr>
-            <w:t>z</w:t>
+            <w:t>použiteľný model distributívneho systému pracujúcom na základoch web-technológií a jeho vzorová implementácia na big dáta úlohe analýzy genetických sekvencií.</w:t>
           </w:r>
           <w:r>
             <w:rPr>
               <w:rStyle w:val="ZakladnyChar"/>
             </w:rPr>
-            <w:t> povahy</w:t>
+            <w:t xml:space="preserve"> V dobe písania práce bol tento model jedným z prvých zdokumentovaných a sprístupnených verejnosti.</w:t>
           </w:r>
           <w:r>
             <w:rPr>
               <w:rStyle w:val="ZakladnyChar"/>
             </w:rPr>
-            <w:t xml:space="preserve"> </w:t>
+            <w:t xml:space="preserve"> Práca môže byť použitá začínajúcimi bio-informatikmi </w:t>
           </w:r>
           <w:r>
             <w:rPr>
               <w:rStyle w:val="ZakladnyChar"/>
             </w:rPr>
-            <w:t>dostupných genetických</w:t>
-          </w:r>
+            <w:t xml:space="preserve">ako úvod do problematiky </w:t>
+          </w:r>
+          <w:proofErr w:type="spellStart"/>
           <w:r>
             <w:rPr>
               <w:rStyle w:val="ZakladnyChar"/>
             </w:rPr>
-            <w:t xml:space="preserve"> dát. </w:t>
-          </w:r>
+            <w:t>sekvenovania</w:t>
+          </w:r>
+          <w:proofErr w:type="spellEnd"/>
           <w:r>
             <w:rPr>
               <w:rStyle w:val="ZakladnyChar"/>
             </w:rPr>
-            <w:t xml:space="preserve">Hlavným výstupom práce je </w:t>
+            <w:t xml:space="preserve"> a</w:t>
           </w:r>
           <w:r>
             <w:rPr>
               <w:rStyle w:val="ZakladnyChar"/>
             </w:rPr>
-            <w:t xml:space="preserve">znovu </w:t>
+            <w:t> </w:t>
           </w:r>
           <w:r>
             <w:rPr>
               <w:rStyle w:val="ZakladnyChar"/>
             </w:rPr>
-            <w:t>použiteľný model distributívneho systému pracujúcom na základoch web-technológií a jeho vzorová implementácia na big dáta úlohe analýzy genetických sekvencií.</w:t>
+            <w:t>analýzy</w:t>
           </w:r>
           <w:r>
             <w:rPr>
               <w:rStyle w:val="ZakladnyChar"/>
             </w:rPr>
-            <w:t xml:space="preserve"> V dobe písania práce bol tento model jedným z prvých zdokumentovaných a sprístupnených verejnosti.</w:t>
+            <w:t xml:space="preserve"> genetických</w:t>
           </w:r>
           <w:r>
             <w:rPr>
               <w:rStyle w:val="ZakladnyChar"/>
             </w:rPr>
-            <w:t xml:space="preserve"> Práca môže byť použitá začínajúcimi bio-informatikmi </w:t>
-          </w:r>
-          <w:r>
-            <w:rPr>
-              <w:rStyle w:val="ZakladnyChar"/>
-            </w:rPr>
-            <w:t xml:space="preserve">ako úvod do problematiky </w:t>
-          </w:r>
-          <w:proofErr w:type="spellStart"/>
-          <w:r>
-            <w:rPr>
-              <w:rStyle w:val="ZakladnyChar"/>
-            </w:rPr>
-            <w:t>sekvenovania</w:t>
-          </w:r>
-          <w:proofErr w:type="spellEnd"/>
-          <w:r>
-            <w:rPr>
-              <w:rStyle w:val="ZakladnyChar"/>
-            </w:rPr>
-            <w:t xml:space="preserve"> a analýzy sekvencií, ako aj vývojármi zaujímajúcich sa o aplikácie distributívnych systémov.</w:t>
+            <w:t xml:space="preserve"> sekvencií, ako aj vývojármi zaujímajúcich sa o aplikácie distributívnych systémov.</w:t>
           </w:r>
         </w:p>
       </w:sdtContent>
@@ -1760,8 +1742,6 @@
           </w:sdtContent>
         </w:sdt>
         <w:p/>
-        <w:bookmarkStart w:id="0" w:name="_GoBack" w:displacedByCustomXml="next"/>
-        <w:bookmarkEnd w:id="0" w:displacedByCustomXml="next"/>
       </w:sdtContent>
     </w:sdt>
     <w:tbl>
@@ -1905,6 +1885,9 @@
               <w:p>
                 <w:pPr>
                   <w:pStyle w:val="Zakladny"/>
+                  <w:rPr>
+                    <w:rStyle w:val="ZakladnyChar"/>
+                  </w:rPr>
                 </w:pPr>
                 <w:proofErr w:type="spellStart"/>
                 <w:r>
@@ -1925,7 +1908,7 @@
                   <w:rPr>
                     <w:rStyle w:val="ZakladnyChar"/>
                   </w:rPr>
-                  <w:t>predispositions</w:t>
+                  <w:t>predisposition</w:t>
                 </w:r>
                 <w:proofErr w:type="spellEnd"/>
                 <w:r>
@@ -1940,6 +1923,47 @@
                     <w:rStyle w:val="ZakladnyChar"/>
                   </w:rPr>
                   <w:t>analysis</w:t>
+                </w:r>
+                <w:proofErr w:type="spellEnd"/>
+                <w:r>
+                  <w:rPr>
+                    <w:rStyle w:val="ZakladnyChar"/>
+                  </w:rPr>
+                  <w:t xml:space="preserve"> </w:t>
+                </w:r>
+                <w:proofErr w:type="spellStart"/>
+                <w:r>
+                  <w:rPr>
+                    <w:rStyle w:val="ZakladnyChar"/>
+                  </w:rPr>
+                  <w:t>with</w:t>
+                </w:r>
+                <w:proofErr w:type="spellEnd"/>
+              </w:p>
+              <w:p>
+                <w:pPr>
+                  <w:pStyle w:val="Zakladny"/>
+                </w:pPr>
+                <w:proofErr w:type="spellStart"/>
+                <w:r>
+                  <w:rPr>
+                    <w:rStyle w:val="ZakladnyChar"/>
+                  </w:rPr>
+                  <w:t>regular</w:t>
+                </w:r>
+                <w:proofErr w:type="spellEnd"/>
+                <w:r>
+                  <w:rPr>
+                    <w:rStyle w:val="ZakladnyChar"/>
+                  </w:rPr>
+                  <w:t xml:space="preserve"> </w:t>
+                </w:r>
+                <w:proofErr w:type="spellStart"/>
+                <w:r>
+                  <w:rPr>
+                    <w:rStyle w:val="ZakladnyChar"/>
+                  </w:rPr>
+                  <w:t>expressions</w:t>
                 </w:r>
                 <w:proofErr w:type="spellEnd"/>
               </w:p>
@@ -2209,40 +2233,414 @@
     <w:p/>
     <w:p/>
     <w:p/>
-    <w:sdt>
-      <w:sdtPr>
+    <w:p>
+      <w:pPr>
+        <w:pStyle w:val="Zakladny"/>
         <w:rPr>
           <w:rStyle w:val="ZakladnyChar"/>
         </w:rPr>
-        <w:id w:val="132220108"/>
-        <w:placeholder>
-          <w:docPart w:val="16058CC96A073E47A897068E1486B76F"/>
-        </w:placeholder>
-        <w:showingPlcHdr/>
-      </w:sdtPr>
-      <w:sdtEndPr>
-        <w:rPr>
-          <w:rStyle w:val="Predvolenpsmoodseku"/>
-        </w:rPr>
-      </w:sdtEndPr>
-      <w:sdtContent>
-        <w:p>
-          <w:pPr>
-            <w:pStyle w:val="Zakladny"/>
+      </w:pPr>
+      <w:sdt>
+        <w:sdtPr>
+          <w:rPr>
+            <w:rStyle w:val="ZakladnyChar"/>
+          </w:rPr>
+          <w:id w:val="132220108"/>
+          <w:placeholder>
+            <w:docPart w:val="16058CC96A073E47A897068E1486B76F"/>
+          </w:placeholder>
+        </w:sdtPr>
+        <w:sdtEndPr>
+          <w:rPr>
+            <w:rStyle w:val="Predvolenpsmoodseku"/>
+          </w:rPr>
+        </w:sdtEndPr>
+        <w:sdtContent>
+          <w:proofErr w:type="spellStart"/>
+          <w:r>
             <w:rPr>
               <w:rStyle w:val="ZakladnyChar"/>
             </w:rPr>
-          </w:pPr>
+            <w:t>The</w:t>
+          </w:r>
+          <w:proofErr w:type="spellEnd"/>
           <w:r>
             <w:rPr>
               <w:rStyle w:val="ZakladnyChar"/>
-              <w:color w:val="FF0000"/>
-            </w:rPr>
-            <w:t>Vložte text súhrnu, ktorý obsahuje informáciu o cieľoch práce, jej stručnom obsahu a v závere abstraktu sa charakterizuje splnenie cieľa, výsledky a význam celej práce. Píše sa súvisle ako jeden odsek a jeho rozsah je spravidla 100 až 500 slov</w:t>
-          </w:r>
-        </w:p>
-      </w:sdtContent>
-    </w:sdt>
+            </w:rPr>
+            <w:t xml:space="preserve"> </w:t>
+          </w:r>
+          <w:proofErr w:type="spellStart"/>
+          <w:r>
+            <w:rPr>
+              <w:rStyle w:val="ZakladnyChar"/>
+            </w:rPr>
+            <w:t>thesis</w:t>
+          </w:r>
+          <w:proofErr w:type="spellEnd"/>
+          <w:r>
+            <w:rPr>
+              <w:rStyle w:val="ZakladnyChar"/>
+            </w:rPr>
+            <w:t xml:space="preserve"> </w:t>
+          </w:r>
+          <w:proofErr w:type="spellStart"/>
+          <w:r>
+            <w:rPr>
+              <w:rStyle w:val="ZakladnyChar"/>
+            </w:rPr>
+            <w:t>provides</w:t>
+          </w:r>
+          <w:proofErr w:type="spellEnd"/>
+          <w:r>
+            <w:rPr>
+              <w:rStyle w:val="ZakladnyChar"/>
+            </w:rPr>
+            <w:t xml:space="preserve"> </w:t>
+          </w:r>
+          <w:proofErr w:type="spellStart"/>
+          <w:r>
+            <w:rPr>
+              <w:rStyle w:val="ZakladnyChar"/>
+            </w:rPr>
+            <w:t>theoretical</w:t>
+          </w:r>
+          <w:proofErr w:type="spellEnd"/>
+          <w:r>
+            <w:rPr>
+              <w:rStyle w:val="ZakladnyChar"/>
+            </w:rPr>
+            <w:t xml:space="preserve"> </w:t>
+          </w:r>
+          <w:proofErr w:type="spellStart"/>
+          <w:r>
+            <w:rPr>
+              <w:rStyle w:val="ZakladnyChar"/>
+            </w:rPr>
+            <w:t>bases</w:t>
+          </w:r>
+          <w:proofErr w:type="spellEnd"/>
+          <w:r>
+            <w:rPr>
+              <w:rStyle w:val="ZakladnyChar"/>
+            </w:rPr>
+            <w:t xml:space="preserve"> </w:t>
+          </w:r>
+          <w:proofErr w:type="spellStart"/>
+          <w:r>
+            <w:rPr>
+              <w:rStyle w:val="ZakladnyChar"/>
+            </w:rPr>
+            <w:t>required</w:t>
+          </w:r>
+          <w:proofErr w:type="spellEnd"/>
+          <w:r>
+            <w:rPr>
+              <w:rStyle w:val="ZakladnyChar"/>
+            </w:rPr>
+            <w:t xml:space="preserve"> </w:t>
+          </w:r>
+          <w:proofErr w:type="spellStart"/>
+          <w:r>
+            <w:rPr>
+              <w:rStyle w:val="ZakladnyChar"/>
+            </w:rPr>
+            <w:t>for</w:t>
+          </w:r>
+          <w:proofErr w:type="spellEnd"/>
+          <w:r>
+            <w:rPr>
+              <w:rStyle w:val="ZakladnyChar"/>
+            </w:rPr>
+            <w:t xml:space="preserve"> </w:t>
+          </w:r>
+          <w:proofErr w:type="spellStart"/>
+          <w:r>
+            <w:rPr>
+              <w:rStyle w:val="ZakladnyChar"/>
+            </w:rPr>
+            <w:t>understanding</w:t>
+          </w:r>
+          <w:proofErr w:type="spellEnd"/>
+          <w:r>
+            <w:rPr>
+              <w:rStyle w:val="ZakladnyChar"/>
+            </w:rPr>
+            <w:t xml:space="preserve"> </w:t>
+          </w:r>
+          <w:proofErr w:type="spellStart"/>
+          <w:r>
+            <w:rPr>
+              <w:rStyle w:val="ZakladnyChar"/>
+            </w:rPr>
+            <w:t>esentials</w:t>
+          </w:r>
+          <w:proofErr w:type="spellEnd"/>
+          <w:r>
+            <w:rPr>
+              <w:rStyle w:val="ZakladnyChar"/>
+            </w:rPr>
+            <w:t xml:space="preserve"> of DNA </w:t>
+          </w:r>
+          <w:proofErr w:type="spellStart"/>
+          <w:r>
+            <w:rPr>
+              <w:rStyle w:val="ZakladnyChar"/>
+            </w:rPr>
+            <w:t>sequence</w:t>
+          </w:r>
+          <w:proofErr w:type="spellEnd"/>
+          <w:r>
+            <w:rPr>
+              <w:rStyle w:val="ZakladnyChar"/>
+            </w:rPr>
+            <w:t xml:space="preserve"> </w:t>
+          </w:r>
+          <w:proofErr w:type="spellStart"/>
+          <w:r>
+            <w:rPr>
+              <w:rStyle w:val="ZakladnyChar"/>
+            </w:rPr>
+            <w:t>analysis</w:t>
+          </w:r>
+          <w:proofErr w:type="spellEnd"/>
+          <w:r>
+            <w:rPr>
+              <w:rStyle w:val="ZakladnyChar"/>
+            </w:rPr>
+            <w:t xml:space="preserve"> and </w:t>
+          </w:r>
+          <w:proofErr w:type="spellStart"/>
+          <w:r>
+            <w:rPr>
+              <w:rStyle w:val="ZakladnyChar"/>
+            </w:rPr>
+            <w:t>it</w:t>
+          </w:r>
+          <w:proofErr w:type="spellEnd"/>
+          <w:r>
+            <w:rPr>
+              <w:rStyle w:val="ZakladnyChar"/>
+              <w:lang w:val="en-US"/>
+            </w:rPr>
+            <w:t>’s usage during diagnostic of genetic diseases. It describes design and implementation of distributed system for this type of analysis. Main output of the thesis is re-usable, web-technology based model of distributed system</w:t>
+          </w:r>
+        </w:sdtContent>
+      </w:sdt>
+      <w:r>
+        <w:t xml:space="preserve"> and </w:t>
+      </w:r>
+      <w:proofErr w:type="spellStart"/>
+      <w:proofErr w:type="gramStart"/>
+      <w:r>
+        <w:t>it’s</w:t>
+      </w:r>
+      <w:proofErr w:type="spellEnd"/>
+      <w:proofErr w:type="gramEnd"/>
+      <w:r>
+        <w:t xml:space="preserve"> </w:t>
+      </w:r>
+      <w:proofErr w:type="spellStart"/>
+      <w:r>
+        <w:t>implementation</w:t>
+      </w:r>
+      <w:proofErr w:type="spellEnd"/>
+      <w:r>
+        <w:t xml:space="preserve">. In </w:t>
+      </w:r>
+      <w:proofErr w:type="spellStart"/>
+      <w:r>
+        <w:t>the</w:t>
+      </w:r>
+      <w:proofErr w:type="spellEnd"/>
+      <w:r>
+        <w:t> </w:t>
+      </w:r>
+      <w:proofErr w:type="spellStart"/>
+      <w:r>
+        <w:t>time</w:t>
+      </w:r>
+      <w:proofErr w:type="spellEnd"/>
+      <w:r>
+        <w:t xml:space="preserve"> of </w:t>
+      </w:r>
+      <w:proofErr w:type="spellStart"/>
+      <w:r>
+        <w:t>creation</w:t>
+      </w:r>
+      <w:proofErr w:type="spellEnd"/>
+      <w:r>
+        <w:t xml:space="preserve"> </w:t>
+      </w:r>
+      <w:proofErr w:type="spellStart"/>
+      <w:r>
+        <w:t>it</w:t>
+      </w:r>
+      <w:proofErr w:type="spellEnd"/>
+      <w:r>
+        <w:t xml:space="preserve"> </w:t>
+      </w:r>
+      <w:proofErr w:type="spellStart"/>
+      <w:r>
+        <w:t>was</w:t>
+      </w:r>
+      <w:proofErr w:type="spellEnd"/>
+      <w:r>
+        <w:t xml:space="preserve"> </w:t>
+      </w:r>
+      <w:proofErr w:type="spellStart"/>
+      <w:r>
+        <w:t>one</w:t>
+      </w:r>
+      <w:proofErr w:type="spellEnd"/>
+      <w:r>
+        <w:t xml:space="preserve"> of </w:t>
+      </w:r>
+      <w:proofErr w:type="spellStart"/>
+      <w:r>
+        <w:t>the</w:t>
+      </w:r>
+      <w:proofErr w:type="spellEnd"/>
+      <w:r>
+        <w:t xml:space="preserve"> </w:t>
+      </w:r>
+      <w:proofErr w:type="spellStart"/>
+      <w:r>
+        <w:t>first</w:t>
+      </w:r>
+      <w:proofErr w:type="spellEnd"/>
+      <w:r>
+        <w:t xml:space="preserve"> </w:t>
+      </w:r>
+      <w:proofErr w:type="spellStart"/>
+      <w:r>
+        <w:t>documented</w:t>
+      </w:r>
+      <w:proofErr w:type="spellEnd"/>
+      <w:r>
+        <w:t xml:space="preserve"> and </w:t>
+      </w:r>
+      <w:proofErr w:type="spellStart"/>
+      <w:r>
+        <w:t>published</w:t>
+      </w:r>
+      <w:proofErr w:type="spellEnd"/>
+      <w:r>
+        <w:t xml:space="preserve"> model of </w:t>
+      </w:r>
+      <w:proofErr w:type="spellStart"/>
+      <w:r>
+        <w:t>this</w:t>
+      </w:r>
+      <w:proofErr w:type="spellEnd"/>
+      <w:r>
+        <w:t xml:space="preserve"> </w:t>
+      </w:r>
+      <w:proofErr w:type="spellStart"/>
+      <w:r>
+        <w:t>kind</w:t>
+      </w:r>
+      <w:proofErr w:type="spellEnd"/>
+      <w:r>
+        <w:t xml:space="preserve">. </w:t>
+      </w:r>
+      <w:proofErr w:type="spellStart"/>
+      <w:r>
+        <w:t>The</w:t>
+      </w:r>
+      <w:proofErr w:type="spellEnd"/>
+      <w:r>
+        <w:t xml:space="preserve"> </w:t>
+      </w:r>
+      <w:proofErr w:type="spellStart"/>
+      <w:r>
+        <w:t>thesis</w:t>
+      </w:r>
+      <w:proofErr w:type="spellEnd"/>
+      <w:r>
+        <w:t xml:space="preserve"> </w:t>
+      </w:r>
+      <w:proofErr w:type="spellStart"/>
+      <w:r>
+        <w:t>can</w:t>
+      </w:r>
+      <w:proofErr w:type="spellEnd"/>
+      <w:r>
+        <w:t xml:space="preserve"> </w:t>
+      </w:r>
+      <w:proofErr w:type="spellStart"/>
+      <w:r>
+        <w:t>be</w:t>
+      </w:r>
+      <w:proofErr w:type="spellEnd"/>
+      <w:r>
+        <w:t xml:space="preserve"> </w:t>
+      </w:r>
+      <w:proofErr w:type="spellStart"/>
+      <w:r>
+        <w:t>used</w:t>
+      </w:r>
+      <w:proofErr w:type="spellEnd"/>
+      <w:r>
+        <w:t xml:space="preserve"> as a </w:t>
+      </w:r>
+      <w:proofErr w:type="spellStart"/>
+      <w:r>
+        <w:t>starting</w:t>
+      </w:r>
+      <w:proofErr w:type="spellEnd"/>
+      <w:r>
+        <w:t xml:space="preserve"> point by bio-</w:t>
+      </w:r>
+      <w:proofErr w:type="spellStart"/>
+      <w:r>
+        <w:t>informatics</w:t>
+      </w:r>
+      <w:proofErr w:type="spellEnd"/>
+      <w:r>
+        <w:t xml:space="preserve"> and </w:t>
+      </w:r>
+      <w:proofErr w:type="spellStart"/>
+      <w:r>
+        <w:t>also</w:t>
+      </w:r>
+      <w:proofErr w:type="spellEnd"/>
+      <w:r>
+        <w:t xml:space="preserve"> </w:t>
+      </w:r>
+      <w:proofErr w:type="spellStart"/>
+      <w:r>
+        <w:t>developers</w:t>
+      </w:r>
+      <w:proofErr w:type="spellEnd"/>
+      <w:r>
+        <w:t xml:space="preserve"> </w:t>
+      </w:r>
+      <w:proofErr w:type="spellStart"/>
+      <w:r>
+        <w:t>interested</w:t>
+      </w:r>
+      <w:proofErr w:type="spellEnd"/>
+      <w:r>
+        <w:t xml:space="preserve"> in </w:t>
+      </w:r>
+      <w:proofErr w:type="spellStart"/>
+      <w:r>
+        <w:t>distributed</w:t>
+      </w:r>
+      <w:proofErr w:type="spellEnd"/>
+      <w:r>
+        <w:t xml:space="preserve"> </w:t>
+      </w:r>
+      <w:proofErr w:type="spellStart"/>
+      <w:r>
+        <w:t>systems</w:t>
+      </w:r>
+      <w:proofErr w:type="spellEnd"/>
+      <w:r>
+        <w:t xml:space="preserve">. </w:t>
+      </w:r>
+    </w:p>
     <w:p>
       <w:pPr>
         <w:pStyle w:val="Zakladny"/>
@@ -2250,6 +2648,8 @@
           <w:rStyle w:val="ZakladnyChar"/>
         </w:rPr>
       </w:pPr>
+      <w:bookmarkStart w:id="0" w:name="_GoBack"/>
+      <w:bookmarkEnd w:id="0"/>
     </w:p>
     <w:p>
       <w:pPr>
@@ -2578,7 +2978,7 @@
         <w:rPr>
           <w:rStyle w:val="ZakladnyChar"/>
         </w:rPr>
-        <w:t>.</w:t>
+        <w:t xml:space="preserve"> a Mgr. Zuzany Ševčíkovej.</w:t>
       </w:r>
     </w:p>
     <w:p>
@@ -2658,7 +3058,7 @@
           <w:rStyle w:val="ZakladnyChar"/>
           <w:noProof/>
         </w:rPr>
-        <w:t>14.05.2015</w:t>
+        <w:t>19.05.2015</w:t>
       </w:r>
       <w:r>
         <w:rPr>
@@ -2789,11 +3189,55 @@
       <w:pPr>
         <w:pStyle w:val="Zakladny"/>
       </w:pPr>
-    </w:p>
-    <w:p>
-      <w:pPr>
-        <w:pStyle w:val="Zakladny"/>
-      </w:pPr>
+      <w:r>
+        <w:t xml:space="preserve">Ďakujem Mgr. Zuzane Ševčíkovej a Ing. Stanislavovi </w:t>
+      </w:r>
+      <w:proofErr w:type="spellStart"/>
+      <w:r>
+        <w:t>Marčekovi</w:t>
+      </w:r>
+      <w:proofErr w:type="spellEnd"/>
+      <w:r>
+        <w:t xml:space="preserve"> za poskytnuté rady a trpezlivosť pri tvorbe tejto Diplomovej práce.</w:t>
+      </w:r>
+    </w:p>
+    <w:p>
+      <w:pPr>
+        <w:pStyle w:val="Zakladny"/>
+      </w:pPr>
+      <w:r>
+        <w:t>Taktiež ď</w:t>
+      </w:r>
+      <w:r>
+        <w:t xml:space="preserve">akujem B. </w:t>
+      </w:r>
+      <w:proofErr w:type="spellStart"/>
+      <w:r>
+        <w:t>Eich</w:t>
+      </w:r>
+      <w:proofErr w:type="spellEnd"/>
+      <w:r>
+        <w:t xml:space="preserve">, J. </w:t>
+      </w:r>
+      <w:proofErr w:type="spellStart"/>
+      <w:r>
+        <w:t>Resig</w:t>
+      </w:r>
+      <w:proofErr w:type="spellEnd"/>
+      <w:r>
+        <w:t xml:space="preserve"> a R. </w:t>
+      </w:r>
+      <w:proofErr w:type="spellStart"/>
+      <w:r>
+        <w:t>Dahl</w:t>
+      </w:r>
+      <w:proofErr w:type="spellEnd"/>
+      <w:r>
+        <w:t xml:space="preserve"> za vytvorenie a rozšírenie JavaScript-u, </w:t>
+      </w:r>
+      <w:r>
+        <w:t>podľa môjho názoru programovacieho jazyku budúcnosti v ktorom je napísaná celá praktická časť práce.</w:t>
+      </w:r>
     </w:p>
     <w:p>
       <w:pPr>
@@ -2805,6 +3249,9 @@
           <w:docGrid w:linePitch="360"/>
         </w:sectPr>
       </w:pPr>
+      <w:r>
+        <w:t>V neposlednom rade ďakovanie patrí všetkým autorom kníh, internetových článkov, či odpovedí na diskusných fórach, ktoré som využil a pomohli vytvoriť toto dielo.</w:t>
+      </w:r>
     </w:p>
     <w:sdt>
       <w:sdtPr>
@@ -2913,7 +3360,7 @@
             <w:rPr>
               <w:noProof/>
             </w:rPr>
-            <w:instrText xml:space="preserve"> PAGEREF _Toc419381167 \h </w:instrText>
+            <w:instrText xml:space="preserve"> PAGEREF _Toc419842371 \h </w:instrText>
           </w:r>
           <w:r>
             <w:rPr>
@@ -2998,7 +3445,7 @@
             <w:rPr>
               <w:noProof/>
             </w:rPr>
-            <w:instrText xml:space="preserve"> PAGEREF _Toc419381168 \h </w:instrText>
+            <w:instrText xml:space="preserve"> PAGEREF _Toc419842372 \h </w:instrText>
           </w:r>
           <w:r>
             <w:rPr>
@@ -3073,7 +3520,7 @@
             <w:rPr>
               <w:noProof/>
             </w:rPr>
-            <w:instrText xml:space="preserve"> PAGEREF _Toc419381169 \h </w:instrText>
+            <w:instrText xml:space="preserve"> PAGEREF _Toc419842373 \h </w:instrText>
           </w:r>
           <w:r>
             <w:rPr>
@@ -3148,7 +3595,7 @@
             <w:rPr>
               <w:noProof/>
             </w:rPr>
-            <w:instrText xml:space="preserve"> PAGEREF _Toc419381170 \h </w:instrText>
+            <w:instrText xml:space="preserve"> PAGEREF _Toc419842374 \h </w:instrText>
           </w:r>
           <w:r>
             <w:rPr>
@@ -3223,7 +3670,7 @@
             <w:rPr>
               <w:noProof/>
             </w:rPr>
-            <w:instrText xml:space="preserve"> PAGEREF _Toc419381171 \h </w:instrText>
+            <w:instrText xml:space="preserve"> PAGEREF _Toc419842375 \h </w:instrText>
           </w:r>
           <w:r>
             <w:rPr>
@@ -3298,7 +3745,7 @@
             <w:rPr>
               <w:noProof/>
             </w:rPr>
-            <w:instrText xml:space="preserve"> PAGEREF _Toc419381172 \h </w:instrText>
+            <w:instrText xml:space="preserve"> PAGEREF _Toc419842376 \h </w:instrText>
           </w:r>
           <w:r>
             <w:rPr>
@@ -3373,7 +3820,7 @@
             <w:rPr>
               <w:noProof/>
             </w:rPr>
-            <w:instrText xml:space="preserve"> PAGEREF _Toc419381173 \h </w:instrText>
+            <w:instrText xml:space="preserve"> PAGEREF _Toc419842377 \h </w:instrText>
           </w:r>
           <w:r>
             <w:rPr>
@@ -3448,7 +3895,7 @@
             <w:rPr>
               <w:noProof/>
             </w:rPr>
-            <w:instrText xml:space="preserve"> PAGEREF _Toc419381174 \h </w:instrText>
+            <w:instrText xml:space="preserve"> PAGEREF _Toc419842378 \h </w:instrText>
           </w:r>
           <w:r>
             <w:rPr>
@@ -3523,7 +3970,7 @@
             <w:rPr>
               <w:noProof/>
             </w:rPr>
-            <w:instrText xml:space="preserve"> PAGEREF _Toc419381175 \h </w:instrText>
+            <w:instrText xml:space="preserve"> PAGEREF _Toc419842379 \h </w:instrText>
           </w:r>
           <w:r>
             <w:rPr>
@@ -3598,7 +4045,7 @@
             <w:rPr>
               <w:noProof/>
             </w:rPr>
-            <w:instrText xml:space="preserve"> PAGEREF _Toc419381176 \h </w:instrText>
+            <w:instrText xml:space="preserve"> PAGEREF _Toc419842380 \h </w:instrText>
           </w:r>
           <w:r>
             <w:rPr>
@@ -3673,7 +4120,7 @@
             <w:rPr>
               <w:noProof/>
             </w:rPr>
-            <w:instrText xml:space="preserve"> PAGEREF _Toc419381177 \h </w:instrText>
+            <w:instrText xml:space="preserve"> PAGEREF _Toc419842381 \h </w:instrText>
           </w:r>
           <w:r>
             <w:rPr>
@@ -3748,7 +4195,7 @@
             <w:rPr>
               <w:noProof/>
             </w:rPr>
-            <w:instrText xml:space="preserve"> PAGEREF _Toc419381178 \h </w:instrText>
+            <w:instrText xml:space="preserve"> PAGEREF _Toc419842382 \h </w:instrText>
           </w:r>
           <w:r>
             <w:rPr>
@@ -3823,7 +4270,7 @@
             <w:rPr>
               <w:noProof/>
             </w:rPr>
-            <w:instrText xml:space="preserve"> PAGEREF _Toc419381179 \h </w:instrText>
+            <w:instrText xml:space="preserve"> PAGEREF _Toc419842383 \h </w:instrText>
           </w:r>
           <w:r>
             <w:rPr>
@@ -3898,7 +4345,7 @@
             <w:rPr>
               <w:noProof/>
             </w:rPr>
-            <w:instrText xml:space="preserve"> PAGEREF _Toc419381180 \h </w:instrText>
+            <w:instrText xml:space="preserve"> PAGEREF _Toc419842384 \h </w:instrText>
           </w:r>
           <w:r>
             <w:rPr>
@@ -3973,7 +4420,7 @@
             <w:rPr>
               <w:noProof/>
             </w:rPr>
-            <w:instrText xml:space="preserve"> PAGEREF _Toc419381181 \h </w:instrText>
+            <w:instrText xml:space="preserve"> PAGEREF _Toc419842385 \h </w:instrText>
           </w:r>
           <w:r>
             <w:rPr>
@@ -4048,7 +4495,7 @@
             <w:rPr>
               <w:noProof/>
             </w:rPr>
-            <w:instrText xml:space="preserve"> PAGEREF _Toc419381182 \h </w:instrText>
+            <w:instrText xml:space="preserve"> PAGEREF _Toc419842386 \h </w:instrText>
           </w:r>
           <w:r>
             <w:rPr>
@@ -4133,7 +4580,7 @@
             <w:rPr>
               <w:noProof/>
             </w:rPr>
-            <w:instrText xml:space="preserve"> PAGEREF _Toc419381183 \h </w:instrText>
+            <w:instrText xml:space="preserve"> PAGEREF _Toc419842387 \h </w:instrText>
           </w:r>
           <w:r>
             <w:rPr>
@@ -4208,7 +4655,7 @@
             <w:rPr>
               <w:noProof/>
             </w:rPr>
-            <w:instrText xml:space="preserve"> PAGEREF _Toc419381184 \h </w:instrText>
+            <w:instrText xml:space="preserve"> PAGEREF _Toc419842388 \h </w:instrText>
           </w:r>
           <w:r>
             <w:rPr>
@@ -4283,7 +4730,7 @@
             <w:rPr>
               <w:noProof/>
             </w:rPr>
-            <w:instrText xml:space="preserve"> PAGEREF _Toc419381185 \h </w:instrText>
+            <w:instrText xml:space="preserve"> PAGEREF _Toc419842389 \h </w:instrText>
           </w:r>
           <w:r>
             <w:rPr>
@@ -4358,7 +4805,7 @@
             <w:rPr>
               <w:noProof/>
             </w:rPr>
-            <w:instrText xml:space="preserve"> PAGEREF _Toc419381186 \h </w:instrText>
+            <w:instrText xml:space="preserve"> PAGEREF _Toc419842390 \h </w:instrText>
           </w:r>
           <w:r>
             <w:rPr>
@@ -4433,7 +4880,7 @@
             <w:rPr>
               <w:noProof/>
             </w:rPr>
-            <w:instrText xml:space="preserve"> PAGEREF _Toc419381187 \h </w:instrText>
+            <w:instrText xml:space="preserve"> PAGEREF _Toc419842391 \h </w:instrText>
           </w:r>
           <w:r>
             <w:rPr>
@@ -4508,7 +4955,7 @@
             <w:rPr>
               <w:noProof/>
             </w:rPr>
-            <w:instrText xml:space="preserve"> PAGEREF _Toc419381188 \h </w:instrText>
+            <w:instrText xml:space="preserve"> PAGEREF _Toc419842392 \h </w:instrText>
           </w:r>
           <w:r>
             <w:rPr>
@@ -4583,7 +5030,7 @@
             <w:rPr>
               <w:noProof/>
             </w:rPr>
-            <w:instrText xml:space="preserve"> PAGEREF _Toc419381189 \h </w:instrText>
+            <w:instrText xml:space="preserve"> PAGEREF _Toc419842393 \h </w:instrText>
           </w:r>
           <w:r>
             <w:rPr>
@@ -4658,7 +5105,7 @@
             <w:rPr>
               <w:noProof/>
             </w:rPr>
-            <w:instrText xml:space="preserve"> PAGEREF _Toc419381190 \h </w:instrText>
+            <w:instrText xml:space="preserve"> PAGEREF _Toc419842394 \h </w:instrText>
           </w:r>
           <w:r>
             <w:rPr>
@@ -4733,7 +5180,7 @@
             <w:rPr>
               <w:noProof/>
             </w:rPr>
-            <w:instrText xml:space="preserve"> PAGEREF _Toc419381191 \h </w:instrText>
+            <w:instrText xml:space="preserve"> PAGEREF _Toc419842395 \h </w:instrText>
           </w:r>
           <w:r>
             <w:rPr>
@@ -4808,7 +5255,7 @@
             <w:rPr>
               <w:noProof/>
             </w:rPr>
-            <w:instrText xml:space="preserve"> PAGEREF _Toc419381192 \h </w:instrText>
+            <w:instrText xml:space="preserve"> PAGEREF _Toc419842396 \h </w:instrText>
           </w:r>
           <w:r>
             <w:rPr>
@@ -4883,7 +5330,7 @@
             <w:rPr>
               <w:noProof/>
             </w:rPr>
-            <w:instrText xml:space="preserve"> PAGEREF _Toc419381193 \h </w:instrText>
+            <w:instrText xml:space="preserve"> PAGEREF _Toc419842397 \h </w:instrText>
           </w:r>
           <w:r>
             <w:rPr>
@@ -4958,7 +5405,7 @@
             <w:rPr>
               <w:noProof/>
             </w:rPr>
-            <w:instrText xml:space="preserve"> PAGEREF _Toc419381194 \h </w:instrText>
+            <w:instrText xml:space="preserve"> PAGEREF _Toc419842398 \h </w:instrText>
           </w:r>
           <w:r>
             <w:rPr>
@@ -5033,7 +5480,7 @@
             <w:rPr>
               <w:noProof/>
             </w:rPr>
-            <w:instrText xml:space="preserve"> PAGEREF _Toc419381195 \h </w:instrText>
+            <w:instrText xml:space="preserve"> PAGEREF _Toc419842399 \h </w:instrText>
           </w:r>
           <w:r>
             <w:rPr>
@@ -5105,7 +5552,7 @@
             <w:rPr>
               <w:noProof/>
             </w:rPr>
-            <w:instrText xml:space="preserve"> PAGEREF _Toc419381196 \h </w:instrText>
+            <w:instrText xml:space="preserve"> PAGEREF _Toc419842400 \h </w:instrText>
           </w:r>
           <w:r>
             <w:rPr>
@@ -5179,7 +5626,7 @@
             <w:rPr>
               <w:noProof/>
             </w:rPr>
-            <w:instrText xml:space="preserve"> PAGEREF _Toc419381197 \h </w:instrText>
+            <w:instrText xml:space="preserve"> PAGEREF _Toc419842401 \h </w:instrText>
           </w:r>
           <w:r>
             <w:rPr>
@@ -5256,7 +5703,7 @@
             <w:rPr>
               <w:noProof/>
             </w:rPr>
-            <w:instrText xml:space="preserve"> PAGEREF _Toc419381198 \h </w:instrText>
+            <w:instrText xml:space="preserve"> PAGEREF _Toc419842402 \h </w:instrText>
           </w:r>
           <w:r>
             <w:rPr>
@@ -5316,7 +5763,7 @@
             <w:rPr>
               <w:noProof/>
             </w:rPr>
-            <w:instrText xml:space="preserve"> PAGEREF _Toc419381199 \h </w:instrText>
+            <w:instrText xml:space="preserve"> PAGEREF _Toc419842403 \h </w:instrText>
           </w:r>
           <w:r>
             <w:rPr>
@@ -5376,7 +5823,7 @@
             <w:rPr>
               <w:noProof/>
             </w:rPr>
-            <w:instrText xml:space="preserve"> PAGEREF _Toc419381200 \h </w:instrText>
+            <w:instrText xml:space="preserve"> PAGEREF _Toc419842404 \h </w:instrText>
           </w:r>
           <w:r>
             <w:rPr>
@@ -5436,7 +5883,7 @@
             <w:rPr>
               <w:noProof/>
             </w:rPr>
-            <w:instrText xml:space="preserve"> PAGEREF _Toc419381201 \h </w:instrText>
+            <w:instrText xml:space="preserve"> PAGEREF _Toc419842405 \h </w:instrText>
           </w:r>
           <w:r>
             <w:rPr>
@@ -5496,7 +5943,7 @@
             <w:rPr>
               <w:noProof/>
             </w:rPr>
-            <w:instrText xml:space="preserve"> PAGEREF _Toc419381202 \h </w:instrText>
+            <w:instrText xml:space="preserve"> PAGEREF _Toc419842406 \h </w:instrText>
           </w:r>
           <w:r>
             <w:rPr>
@@ -5612,7 +6059,7 @@
       <w:r>
         <w:fldChar w:fldCharType="separate"/>
       </w:r>
-      <w:hyperlink w:anchor="_Toc419380981" w:history="1">
+      <w:hyperlink w:anchor="_Toc419842095" w:history="1">
         <w:r>
           <w:rPr>
             <w:rStyle w:val="Hypertextovprepojenie"/>
@@ -5639,7 +6086,7 @@
             <w:noProof/>
             <w:webHidden/>
           </w:rPr>
-          <w:instrText xml:space="preserve"> PAGEREF _Toc419380981 \h </w:instrText>
+          <w:instrText xml:space="preserve"> PAGEREF _Toc419842095 \h </w:instrText>
         </w:r>
         <w:r>
           <w:rPr>
@@ -5682,7 +6129,7 @@
           <w:lang w:eastAsia="sk-SK"/>
         </w:rPr>
       </w:pPr>
-      <w:hyperlink w:anchor="_Toc419380982" w:history="1">
+      <w:hyperlink w:anchor="_Toc419842096" w:history="1">
         <w:r>
           <w:rPr>
             <w:rStyle w:val="Hypertextovprepojenie"/>
@@ -5709,7 +6156,7 @@
             <w:noProof/>
             <w:webHidden/>
           </w:rPr>
-          <w:instrText xml:space="preserve"> PAGEREF _Toc419380982 \h </w:instrText>
+          <w:instrText xml:space="preserve"> PAGEREF _Toc419842096 \h </w:instrText>
         </w:r>
         <w:r>
           <w:rPr>
@@ -5752,7 +6199,7 @@
           <w:lang w:eastAsia="sk-SK"/>
         </w:rPr>
       </w:pPr>
-      <w:hyperlink w:anchor="_Toc419380983" w:history="1">
+      <w:hyperlink w:anchor="_Toc419842097" w:history="1">
         <w:r>
           <w:rPr>
             <w:rStyle w:val="Hypertextovprepojenie"/>
@@ -5779,7 +6226,7 @@
             <w:noProof/>
             <w:webHidden/>
           </w:rPr>
-          <w:instrText xml:space="preserve"> PAGEREF _Toc419380983 \h </w:instrText>
+          <w:instrText xml:space="preserve"> PAGEREF _Toc419842097 \h </w:instrText>
         </w:r>
         <w:r>
           <w:rPr>
@@ -5822,7 +6269,7 @@
           <w:lang w:eastAsia="sk-SK"/>
         </w:rPr>
       </w:pPr>
-      <w:hyperlink w:anchor="_Toc419380984" w:history="1">
+      <w:hyperlink w:anchor="_Toc419842098" w:history="1">
         <w:r>
           <w:rPr>
             <w:rStyle w:val="Hypertextovprepojenie"/>
@@ -5849,7 +6296,7 @@
             <w:noProof/>
             <w:webHidden/>
           </w:rPr>
-          <w:instrText xml:space="preserve"> PAGEREF _Toc419380984 \h </w:instrText>
+          <w:instrText xml:space="preserve"> PAGEREF _Toc419842098 \h </w:instrText>
         </w:r>
         <w:r>
           <w:rPr>
@@ -5892,7 +6339,7 @@
           <w:lang w:eastAsia="sk-SK"/>
         </w:rPr>
       </w:pPr>
-      <w:hyperlink w:anchor="_Toc419380985" w:history="1">
+      <w:hyperlink w:anchor="_Toc419842099" w:history="1">
         <w:r>
           <w:rPr>
             <w:rStyle w:val="Hypertextovprepojenie"/>
@@ -5919,7 +6366,7 @@
             <w:noProof/>
             <w:webHidden/>
           </w:rPr>
-          <w:instrText xml:space="preserve"> PAGEREF _Toc419380985 \h </w:instrText>
+          <w:instrText xml:space="preserve"> PAGEREF _Toc419842099 \h </w:instrText>
         </w:r>
         <w:r>
           <w:rPr>
@@ -5962,7 +6409,7 @@
           <w:lang w:eastAsia="sk-SK"/>
         </w:rPr>
       </w:pPr>
-      <w:hyperlink w:anchor="_Toc419380986" w:history="1">
+      <w:hyperlink w:anchor="_Toc419842100" w:history="1">
         <w:r>
           <w:rPr>
             <w:rStyle w:val="Hypertextovprepojenie"/>
@@ -5989,7 +6436,7 @@
             <w:noProof/>
             <w:webHidden/>
           </w:rPr>
-          <w:instrText xml:space="preserve"> PAGEREF _Toc419380986 \h </w:instrText>
+          <w:instrText xml:space="preserve"> PAGEREF _Toc419842100 \h </w:instrText>
         </w:r>
         <w:r>
           <w:rPr>
@@ -6032,7 +6479,7 @@
           <w:lang w:eastAsia="sk-SK"/>
         </w:rPr>
       </w:pPr>
-      <w:hyperlink w:anchor="_Toc419380987" w:history="1">
+      <w:hyperlink w:anchor="_Toc419842101" w:history="1">
         <w:r>
           <w:rPr>
             <w:rStyle w:val="Hypertextovprepojenie"/>
@@ -6059,7 +6506,7 @@
             <w:noProof/>
             <w:webHidden/>
           </w:rPr>
-          <w:instrText xml:space="preserve"> PAGEREF _Toc419380987 \h </w:instrText>
+          <w:instrText xml:space="preserve"> PAGEREF _Toc419842101 \h </w:instrText>
         </w:r>
         <w:r>
           <w:rPr>
@@ -6102,7 +6549,7 @@
           <w:lang w:eastAsia="sk-SK"/>
         </w:rPr>
       </w:pPr>
-      <w:hyperlink w:anchor="_Toc419380988" w:history="1">
+      <w:hyperlink w:anchor="_Toc419842102" w:history="1">
         <w:r>
           <w:rPr>
             <w:rStyle w:val="Hypertextovprepojenie"/>
@@ -6129,7 +6576,7 @@
             <w:noProof/>
             <w:webHidden/>
           </w:rPr>
-          <w:instrText xml:space="preserve"> PAGEREF _Toc419380988 \h </w:instrText>
+          <w:instrText xml:space="preserve"> PAGEREF _Toc419842102 \h </w:instrText>
         </w:r>
         <w:r>
           <w:rPr>
@@ -6172,7 +6619,7 @@
           <w:lang w:eastAsia="sk-SK"/>
         </w:rPr>
       </w:pPr>
-      <w:hyperlink w:anchor="_Toc419380989" w:history="1">
+      <w:hyperlink w:anchor="_Toc419842103" w:history="1">
         <w:r>
           <w:rPr>
             <w:rStyle w:val="Hypertextovprepojenie"/>
@@ -6199,7 +6646,7 @@
             <w:noProof/>
             <w:webHidden/>
           </w:rPr>
-          <w:instrText xml:space="preserve"> PAGEREF _Toc419380989 \h </w:instrText>
+          <w:instrText xml:space="preserve"> PAGEREF _Toc419842103 \h </w:instrText>
         </w:r>
         <w:r>
           <w:rPr>
@@ -6242,7 +6689,7 @@
           <w:lang w:eastAsia="sk-SK"/>
         </w:rPr>
       </w:pPr>
-      <w:hyperlink w:anchor="_Toc419380990" w:history="1">
+      <w:hyperlink w:anchor="_Toc419842104" w:history="1">
         <w:r>
           <w:rPr>
             <w:rStyle w:val="Hypertextovprepojenie"/>
@@ -6269,7 +6716,7 @@
             <w:noProof/>
             <w:webHidden/>
           </w:rPr>
-          <w:instrText xml:space="preserve"> PAGEREF _Toc419380990 \h </w:instrText>
+          <w:instrText xml:space="preserve"> PAGEREF _Toc419842104 \h </w:instrText>
         </w:r>
         <w:r>
           <w:rPr>
@@ -6312,7 +6759,7 @@
           <w:lang w:eastAsia="sk-SK"/>
         </w:rPr>
       </w:pPr>
-      <w:hyperlink w:anchor="_Toc419380991" w:history="1">
+      <w:hyperlink w:anchor="_Toc419842105" w:history="1">
         <w:r>
           <w:rPr>
             <w:rStyle w:val="Hypertextovprepojenie"/>
@@ -6339,7 +6786,7 @@
             <w:noProof/>
             <w:webHidden/>
           </w:rPr>
-          <w:instrText xml:space="preserve"> PAGEREF _Toc419380991 \h </w:instrText>
+          <w:instrText xml:space="preserve"> PAGEREF _Toc419842105 \h </w:instrText>
         </w:r>
         <w:r>
           <w:rPr>
@@ -6382,7 +6829,7 @@
           <w:lang w:eastAsia="sk-SK"/>
         </w:rPr>
       </w:pPr>
-      <w:hyperlink w:anchor="_Toc419380992" w:history="1">
+      <w:hyperlink w:anchor="_Toc419842106" w:history="1">
         <w:r>
           <w:rPr>
             <w:rStyle w:val="Hypertextovprepojenie"/>
@@ -6409,7 +6856,7 @@
             <w:noProof/>
             <w:webHidden/>
           </w:rPr>
-          <w:instrText xml:space="preserve"> PAGEREF _Toc419380992 \h </w:instrText>
+          <w:instrText xml:space="preserve"> PAGEREF _Toc419842106 \h </w:instrText>
         </w:r>
         <w:r>
           <w:rPr>
@@ -6452,7 +6899,7 @@
           <w:lang w:eastAsia="sk-SK"/>
         </w:rPr>
       </w:pPr>
-      <w:hyperlink w:anchor="_Toc419380993" w:history="1">
+      <w:hyperlink w:anchor="_Toc419842107" w:history="1">
         <w:r>
           <w:rPr>
             <w:rStyle w:val="Hypertextovprepojenie"/>
@@ -6479,7 +6926,7 @@
             <w:noProof/>
             <w:webHidden/>
           </w:rPr>
-          <w:instrText xml:space="preserve"> PAGEREF _Toc419380993 \h </w:instrText>
+          <w:instrText xml:space="preserve"> PAGEREF _Toc419842107 \h </w:instrText>
         </w:r>
         <w:r>
           <w:rPr>
@@ -6522,7 +6969,7 @@
           <w:lang w:eastAsia="sk-SK"/>
         </w:rPr>
       </w:pPr>
-      <w:hyperlink w:anchor="_Toc419380994" w:history="1">
+      <w:hyperlink w:anchor="_Toc419842108" w:history="1">
         <w:r>
           <w:rPr>
             <w:rStyle w:val="Hypertextovprepojenie"/>
@@ -6549,7 +6996,7 @@
             <w:noProof/>
             <w:webHidden/>
           </w:rPr>
-          <w:instrText xml:space="preserve"> PAGEREF _Toc419380994 \h </w:instrText>
+          <w:instrText xml:space="preserve"> PAGEREF _Toc419842108 \h </w:instrText>
         </w:r>
         <w:r>
           <w:rPr>
@@ -6592,7 +7039,7 @@
           <w:lang w:eastAsia="sk-SK"/>
         </w:rPr>
       </w:pPr>
-      <w:hyperlink w:anchor="_Toc419380995" w:history="1">
+      <w:hyperlink w:anchor="_Toc419842109" w:history="1">
         <w:r>
           <w:rPr>
             <w:rStyle w:val="Hypertextovprepojenie"/>
@@ -6619,7 +7066,7 @@
             <w:noProof/>
             <w:webHidden/>
           </w:rPr>
-          <w:instrText xml:space="preserve"> PAGEREF _Toc419380995 \h </w:instrText>
+          <w:instrText xml:space="preserve"> PAGEREF _Toc419842109 \h </w:instrText>
         </w:r>
         <w:r>
           <w:rPr>
@@ -6662,7 +7109,7 @@
           <w:lang w:eastAsia="sk-SK"/>
         </w:rPr>
       </w:pPr>
-      <w:hyperlink w:anchor="_Toc419380996" w:history="1">
+      <w:hyperlink w:anchor="_Toc419842110" w:history="1">
         <w:r>
           <w:rPr>
             <w:rStyle w:val="Hypertextovprepojenie"/>
@@ -6689,7 +7136,77 @@
             <w:noProof/>
             <w:webHidden/>
           </w:rPr>
-          <w:instrText xml:space="preserve"> PAGEREF _Toc419380996 \h </w:instrText>
+          <w:instrText xml:space="preserve"> PAGEREF _Toc419842110 \h </w:instrText>
+        </w:r>
+        <w:r>
+          <w:rPr>
+            <w:noProof/>
+            <w:webHidden/>
+          </w:rPr>
+        </w:r>
+        <w:r>
+          <w:rPr>
+            <w:noProof/>
+            <w:webHidden/>
+          </w:rPr>
+          <w:fldChar w:fldCharType="separate"/>
+        </w:r>
+        <w:r>
+          <w:rPr>
+            <w:noProof/>
+            <w:webHidden/>
+          </w:rPr>
+          <w:t>II</w:t>
+        </w:r>
+        <w:r>
+          <w:rPr>
+            <w:noProof/>
+            <w:webHidden/>
+          </w:rPr>
+          <w:fldChar w:fldCharType="end"/>
+        </w:r>
+      </w:hyperlink>
+    </w:p>
+    <w:p>
+      <w:pPr>
+        <w:pStyle w:val="Zoznamobrzkov"/>
+        <w:tabs>
+          <w:tab w:val="right" w:leader="dot" w:pos="8777"/>
+        </w:tabs>
+        <w:rPr>
+          <w:rFonts w:eastAsiaTheme="minorEastAsia"/>
+          <w:noProof/>
+          <w:lang w:eastAsia="sk-SK"/>
+        </w:rPr>
+      </w:pPr>
+      <w:hyperlink w:anchor="_Toc419842111" w:history="1">
+        <w:r>
+          <w:rPr>
+            <w:rStyle w:val="Hypertextovprepojenie"/>
+            <w:noProof/>
+          </w:rPr>
+          <w:t>Obrázok 17 Aktivity diagram redistribúcie clustrov</w:t>
+        </w:r>
+        <w:r>
+          <w:rPr>
+            <w:noProof/>
+            <w:webHidden/>
+          </w:rPr>
+          <w:tab/>
+        </w:r>
+        <w:r>
+          <w:rPr>
+            <w:noProof/>
+            <w:webHidden/>
+          </w:rPr>
+          <w:fldChar w:fldCharType="begin"/>
+        </w:r>
+        <w:r>
+          <w:rPr>
+            <w:noProof/>
+            <w:webHidden/>
+          </w:rPr>
+          <w:instrText xml:space="preserve"> PAGEREF _Toc419842111 \h </w:instrText>
         </w:r>
         <w:r>
           <w:rPr>
@@ -7362,7 +7879,7 @@
         </w:sectPr>
       </w:pPr>
     </w:p>
-    <w:bookmarkStart w:id="1" w:name="_Toc419381167" w:displacedByCustomXml="next"/>
+    <w:bookmarkStart w:id="1" w:name="_Toc419842371" w:displacedByCustomXml="next"/>
     <w:sdt>
       <w:sdtPr>
         <w:id w:val="523750043"/>
@@ -7428,21 +7945,19 @@
             <w:rPr>
               <w:rStyle w:val="ZakladnyChar"/>
             </w:rPr>
-            <w:t xml:space="preserve">pí určitým genetickým defektom a spôsobuje 20% všetkých </w:t>
-          </w:r>
-          <w:proofErr w:type="spellStart"/>
+            <w:t>pí určitým genetickým def</w:t>
+          </w:r>
           <w:r>
             <w:rPr>
               <w:rStyle w:val="ZakladnyChar"/>
             </w:rPr>
-            <w:t>umrtí</w:t>
-          </w:r>
-          <w:proofErr w:type="spellEnd"/>
+            <w:t>ektom a spôsobuje 20% všetkých ú</w:t>
+          </w:r>
           <w:r>
             <w:rPr>
               <w:rStyle w:val="ZakladnyChar"/>
             </w:rPr>
-            <w:t xml:space="preserve"> novorodencov.</w:t>
+            <w:t>mrtí novorodencov.</w:t>
           </w:r>
           <w:r>
             <w:t xml:space="preserve"> O vážnosti týchto ochorení značí aj fakt, že 10% </w:t>
@@ -7487,15 +8002,13 @@
         <w:pStyle w:val="Zakladny"/>
       </w:pPr>
       <w:r>
-        <w:t xml:space="preserve">Diagnostika týchto ochorení </w:t>
-      </w:r>
-      <w:proofErr w:type="spellStart"/>
-      <w:r>
-        <w:t>nieje</w:t>
-      </w:r>
-      <w:proofErr w:type="spellEnd"/>
-      <w:r>
-        <w:t xml:space="preserve"> jednoduchá, no vďaka rozsiahlemu štúdiu a analýze ľudskej DNA a</w:t>
+        <w:t>Diagnostika týchto ochorení nie</w:t>
+      </w:r>
+      <w:r>
+        <w:t xml:space="preserve"> </w:t>
+      </w:r>
+      <w:r>
+        <w:t>je jednoduchá, no vďaka rozsiahlemu štúdiu a analýze ľudskej DNA a</w:t>
       </w:r>
       <w:r>
         <w:t> následnom skúmaní</w:t>
@@ -7518,11 +8031,17 @@
         <w:t xml:space="preserve"> ako jednej zo základných</w:t>
       </w:r>
       <w:r>
-        <w:t xml:space="preserve"> bráni finančná náročnosť a rýchlosť DNA </w:t>
-      </w:r>
-      <w:proofErr w:type="spellStart"/>
-      <w:r>
-        <w:t>sekvencizátora</w:t>
+        <w:t xml:space="preserve"> bráni finančná </w:t>
+      </w:r>
+      <w:r>
+        <w:t xml:space="preserve">náročnosť a rýchlosť DNA </w:t>
+      </w:r>
+      <w:proofErr w:type="spellStart"/>
+      <w:r>
+        <w:t>sekven</w:t>
+      </w:r>
+      <w:r>
+        <w:t>izátora</w:t>
       </w:r>
       <w:proofErr w:type="spellEnd"/>
       <w:r>
@@ -7530,11 +8049,20 @@
       </w:r>
       <w:proofErr w:type="spellStart"/>
       <w:r>
-        <w:t>zosekvencuje</w:t>
-      </w:r>
-      <w:proofErr w:type="spellEnd"/>
-      <w:r>
-        <w:t xml:space="preserve"> DNA na sekvenciu dusíkových báz ktoré opíšem v </w:t>
+        <w:t>zosekven</w:t>
+      </w:r>
+      <w:r>
+        <w:t>uje</w:t>
+      </w:r>
+      <w:proofErr w:type="spellEnd"/>
+      <w:r>
+        <w:t xml:space="preserve"> DNA na sekvenciu dusíkových báz ktoré opíšem</w:t>
+      </w:r>
+      <w:r>
+        <w:t>e</w:t>
+      </w:r>
+      <w:r>
+        <w:t xml:space="preserve"> v </w:t>
       </w:r>
       <w:r>
         <w:fldChar w:fldCharType="begin"/>
@@ -7695,13 +8223,11 @@
         <w:t xml:space="preserve">o nezávislé, </w:t>
       </w:r>
       <w:r>
-        <w:t>a </w:t>
-      </w:r>
-      <w:proofErr w:type="spellStart"/>
-      <w:r>
-        <w:t>tedo</w:t>
-      </w:r>
-      <w:proofErr w:type="spellEnd"/>
+        <w:t>a ted</w:t>
+      </w:r>
+      <w:r>
+        <w:t>a</w:t>
+      </w:r>
       <w:r>
         <w:t xml:space="preserve"> to môžu</w:t>
       </w:r>
@@ -7729,19 +8255,22 @@
         <w:t>e</w:t>
       </w:r>
       <w:r>
-        <w:t xml:space="preserve">. Bližšie informácie o tomto type systémov je možné nájsť v </w:t>
+        <w:t>. Bližšie informácie o tomto type systémov je možné nájsť v</w:t>
+      </w:r>
+      <w:r>
+        <w:t xml:space="preserve"> </w:t>
       </w:r>
       <w:r>
         <w:fldChar w:fldCharType="begin"/>
       </w:r>
       <w:r>
-        <w:instrText xml:space="preserve"> REF _Ref282092460 \r \h </w:instrText>
+        <w:instrText xml:space="preserve"> REF _Ref419839283 \r \h </w:instrText>
       </w:r>
       <w:r>
         <w:fldChar w:fldCharType="separate"/>
       </w:r>
       <w:r>
-        <w:t>0</w:t>
+        <w:t>1.3</w:t>
       </w:r>
       <w:r>
         <w:fldChar w:fldCharType="end"/>
@@ -7779,24 +8308,58 @@
         <w:pStyle w:val="Zakladny"/>
       </w:pPr>
       <w:r>
-        <w:t>Túto tému diplomovej práce som vymyslel nie z dôvodu, že som expert v nejakej zo spomínaných oblastí, no práve pre chuť a entuziazmus sa im venovať. Ta</w:t>
-      </w:r>
-      <w:r>
-        <w:t xml:space="preserve">ktiež verím, že koncepty, algoritmy, </w:t>
-      </w:r>
-      <w:r>
-        <w:t xml:space="preserve">výsledný systém a jeho podsystémy sa budú </w:t>
-      </w:r>
-      <w:proofErr w:type="spellStart"/>
-      <w:r>
-        <w:t>mocť</w:t>
-      </w:r>
-      <w:proofErr w:type="spellEnd"/>
+        <w:t>Túto tému diplom</w:t>
+      </w:r>
+      <w:r>
+        <w:t>ovej práce s</w:t>
+      </w:r>
+      <w:r>
+        <w:t>m</w:t>
+      </w:r>
+      <w:r>
+        <w:t>e</w:t>
+      </w:r>
+      <w:r>
+        <w:t xml:space="preserve"> navrhli</w:t>
+      </w:r>
       <w:r>
         <w:t xml:space="preserve"> </w:t>
       </w:r>
       <w:r>
-        <w:t>uplatniť pri rôznych projektoch.</w:t>
+        <w:t>pre oboznámenie sa s fascinujúcim a rýchlo sa rozvíjajúcim vedeckým odborom bio-informatiky</w:t>
+      </w:r>
+      <w:r>
+        <w:t xml:space="preserve">. </w:t>
+      </w:r>
+      <w:r>
+        <w:t>V</w:t>
+      </w:r>
+      <w:r>
+        <w:t>erím</w:t>
+      </w:r>
+      <w:r>
+        <w:t>e</w:t>
+      </w:r>
+      <w:r>
+        <w:t xml:space="preserve">, že koncepty, algoritmy, </w:t>
+      </w:r>
+      <w:r>
+        <w:t>výsledný systém a jeho podsystémy sa budú m</w:t>
+      </w:r>
+      <w:r>
+        <w:t>ô</w:t>
+      </w:r>
+      <w:r>
+        <w:t xml:space="preserve">cť </w:t>
+      </w:r>
+      <w:r>
+        <w:t>uplatniť pri rôznych projektoch</w:t>
+      </w:r>
+      <w:r>
+        <w:t xml:space="preserve"> v budúcnosti</w:t>
+      </w:r>
+      <w:r>
+        <w:t>.</w:t>
       </w:r>
     </w:p>
     <w:p>
@@ -7827,7 +8390,7 @@
       </w:pPr>
       <w:bookmarkStart w:id="2" w:name="_Toc378775589"/>
       <w:bookmarkStart w:id="3" w:name="_Toc378776129"/>
-      <w:bookmarkStart w:id="4" w:name="_Toc419381168"/>
+      <w:bookmarkStart w:id="4" w:name="_Toc419842372"/>
       <w:r>
         <w:rPr>
           <w:rStyle w:val="ZakladnyChar"/>
@@ -7849,23 +8412,28 @@
         <w:fldChar w:fldCharType="begin"/>
       </w:r>
       <w:r>
-        <w:instrText xml:space="preserve"> REF _Ref282092710 \h </w:instrText>
+        <w:instrText xml:space="preserve"> REF _Ref419839894 \h </w:instrText>
       </w:r>
       <w:r>
         <w:fldChar w:fldCharType="separate"/>
       </w:r>
       <w:r>
-        <w:rPr>
-          <w:b/>
-          <w:bCs/>
-        </w:rPr>
-        <w:t>Chyba! Nenašiel sa žiaden zdroj odkazov.</w:t>
+        <w:t xml:space="preserve">Obrázok </w:t>
+      </w:r>
+      <w:r>
+        <w:rPr>
+          <w:noProof/>
+        </w:rPr>
+        <w:t>1</w:t>
       </w:r>
       <w:r>
         <w:fldChar w:fldCharType="end"/>
       </w:r>
       <w:r>
-        <w:t xml:space="preserve"> sú v podobe diagramu ukázané potrebné znalosti na vyriešenie problému. V podkapitolách opíšem informácie a teóriu potrebné k splneniu zadania.</w:t>
+        <w:t xml:space="preserve"> </w:t>
+      </w:r>
+      <w:r>
+        <w:t>sú v podobe diagramu ukázané potrebné znalosti na vyriešenie problému. V podkapitolách opíšem informácie a teóriu potrebné k splneniu zadania.</w:t>
       </w:r>
     </w:p>
     <w:p>
@@ -7924,20 +8492,36 @@
     <w:p>
       <w:pPr>
         <w:pStyle w:val="Popis"/>
-        <w:jc w:val="both"/>
-      </w:pPr>
-      <w:bookmarkStart w:id="5" w:name="_Toc419380981"/>
+        <w:jc w:val="center"/>
+      </w:pPr>
+      <w:bookmarkStart w:id="5" w:name="_Ref419839879"/>
+      <w:bookmarkStart w:id="6" w:name="_Ref419839894"/>
+      <w:bookmarkStart w:id="7" w:name="_Toc419842095"/>
       <w:r>
         <w:t xml:space="preserve">Obrázok </w:t>
       </w:r>
-      <w:fldSimple w:instr=" SEQ Obrázok \* ARABIC ">
-        <w:r>
-          <w:rPr>
-            <w:noProof/>
-          </w:rPr>
-          <w:t>1</w:t>
-        </w:r>
-      </w:fldSimple>
+      <w:r>
+        <w:fldChar w:fldCharType="begin"/>
+      </w:r>
+      <w:r>
+        <w:instrText xml:space="preserve"> SEQ Obrázok \* ARABIC </w:instrText>
+      </w:r>
+      <w:r>
+        <w:fldChar w:fldCharType="separate"/>
+      </w:r>
+      <w:r>
+        <w:rPr>
+          <w:noProof/>
+        </w:rPr>
+        <w:t>1</w:t>
+      </w:r>
+      <w:r>
+        <w:rPr>
+          <w:noProof/>
+        </w:rPr>
+        <w:fldChar w:fldCharType="end"/>
+      </w:r>
+      <w:bookmarkEnd w:id="6"/>
       <w:r>
         <w:t xml:space="preserve"> </w:t>
       </w:r>
@@ -7945,18 +8529,19 @@
         <w:t>Obory potrebné pre riešenie diplomovej práce</w:t>
       </w:r>
       <w:bookmarkEnd w:id="5"/>
+      <w:bookmarkEnd w:id="7"/>
     </w:p>
     <w:p>
       <w:pPr>
         <w:pStyle w:val="Nadpis2urovne"/>
       </w:pPr>
-      <w:bookmarkStart w:id="6" w:name="_Ref282080082"/>
-      <w:bookmarkStart w:id="7" w:name="_Toc419381169"/>
+      <w:bookmarkStart w:id="8" w:name="_Ref282080082"/>
+      <w:bookmarkStart w:id="9" w:name="_Toc419842373"/>
       <w:r>
         <w:t>Genetika</w:t>
       </w:r>
-      <w:bookmarkEnd w:id="6"/>
-      <w:bookmarkEnd w:id="7"/>
+      <w:bookmarkEnd w:id="8"/>
+      <w:bookmarkEnd w:id="9"/>
     </w:p>
     <w:p>
       <w:pPr>
@@ -7966,19 +8551,19 @@
         <w:t>Táto časť je venovaná ozrejmeniu potrebných znalostí ohľadom g</w:t>
       </w:r>
       <w:r>
-        <w:t>enetiky a molekulárnej biológie, j</w:t>
-      </w:r>
-      <w:r>
-        <w:t>e nutné zdôrazniť, že pr</w:t>
-      </w:r>
-      <w:r>
-        <w:t xml:space="preserve">áca je technického oboru a teda </w:t>
-      </w:r>
-      <w:r>
-        <w:t>sa nebude opisovať do veľkej hĺbky</w:t>
-      </w:r>
-      <w:r>
-        <w:t xml:space="preserve">, nebude tu spomenutá zložitá dedičnosť a replikácia jadra bunky a bunky samotnej. Tieto informácie sa dajú získať z knižných referencií </w:t>
+        <w:t>enetiky a molekulárnej biológie</w:t>
+      </w:r>
+      <w:r>
+        <w:t>. Z dôvodu technického zamerania práce</w:t>
+      </w:r>
+      <w:r>
+        <w:t xml:space="preserve"> </w:t>
+      </w:r>
+      <w:r>
+        <w:t xml:space="preserve">tu </w:t>
+      </w:r>
+      <w:r>
+        <w:t xml:space="preserve">nebude spomenutá zložitá dedičnosť a replikácia jadra bunky a bunky samotnej. Tieto informácie sa dajú získať z knižných referencií </w:t>
       </w:r>
       <w:sdt>
         <w:sdtPr>
@@ -8080,19 +8665,31 @@
       <w:pPr>
         <w:pStyle w:val="Nadpis3urovne"/>
       </w:pPr>
-      <w:bookmarkStart w:id="8" w:name="_Toc419381170"/>
+      <w:bookmarkStart w:id="10" w:name="_Toc419842374"/>
       <w:r>
         <w:lastRenderedPageBreak/>
         <w:t>Biológia bunky</w:t>
       </w:r>
-      <w:bookmarkEnd w:id="8"/>
-    </w:p>
-    <w:p>
-      <w:pPr>
-        <w:pStyle w:val="Zakladny"/>
-      </w:pPr>
-      <w:r>
-        <w:t>Aby sa mohla pochopiť súvislosť a neuveriteľná prepracovanosť živých tvorov, je nutné aby sa opísala základná stavebná jednotka organizmu, bunka.</w:t>
+      <w:bookmarkEnd w:id="10"/>
+    </w:p>
+    <w:p>
+      <w:pPr>
+        <w:pStyle w:val="Zakladny"/>
+      </w:pPr>
+      <w:r>
+        <w:t xml:space="preserve">Aby </w:t>
+      </w:r>
+      <w:r>
+        <w:t>čitateľ mohol</w:t>
+      </w:r>
+      <w:r>
+        <w:t xml:space="preserve"> pochopiť súvislosť a neuveriteľná prepracovanosť živých tvorov, je nutné aby </w:t>
+      </w:r>
+      <w:r>
+        <w:t>bola opísaná</w:t>
+      </w:r>
+      <w:r>
+        <w:t xml:space="preserve"> základná stavebná jednotka organizmu, bunka.</w:t>
       </w:r>
     </w:p>
     <w:p>
@@ -8137,23 +8734,28 @@
       </w:r>
       <w:proofErr w:type="spellEnd"/>
       <w:r>
-        <w:t xml:space="preserve"> (zobrazená na </w:t>
+        <w:t xml:space="preserve"> (zobrazená na</w:t>
+      </w:r>
+      <w:r>
+        <w:t xml:space="preserve"> </w:t>
       </w:r>
       <w:r>
         <w:fldChar w:fldCharType="begin"/>
       </w:r>
       <w:r>
-        <w:instrText xml:space="preserve"> REF _Ref282099858 \h </w:instrText>
+        <w:instrText xml:space="preserve"> REF _Ref419840103 \h </w:instrText>
       </w:r>
       <w:r>
         <w:fldChar w:fldCharType="separate"/>
       </w:r>
       <w:r>
-        <w:rPr>
-          <w:b/>
-          <w:bCs/>
-        </w:rPr>
-        <w:t>Chyba! Nenašiel sa žiaden zdroj odkazov.</w:t>
+        <w:t xml:space="preserve">Obrázok </w:t>
+      </w:r>
+      <w:r>
+        <w:rPr>
+          <w:noProof/>
+        </w:rPr>
+        <w:t>2</w:t>
       </w:r>
       <w:r>
         <w:fldChar w:fldCharType="end"/>
@@ -8179,9 +8781,9 @@
           <w:lang w:eastAsia="sk-SK"/>
         </w:rPr>
         <w:drawing>
-          <wp:inline distT="0" distB="0" distL="0" distR="0" wp14:anchorId="7A4F0848" wp14:editId="44FDB2E2">
-            <wp:extent cx="3162300" cy="3105150"/>
-            <wp:effectExtent l="0" t="0" r="0" b="0"/>
+          <wp:inline distT="0" distB="0" distL="0" distR="0" wp14:anchorId="7A4F0848" wp14:editId="3DD0F50B">
+            <wp:extent cx="3162300" cy="3105149"/>
+            <wp:effectExtent l="0" t="0" r="0" b="635"/>
             <wp:docPr id="1" name="Picture 1"/>
             <wp:cNvGraphicFramePr>
               <a:graphicFrameLocks xmlns:a="http://schemas.openxmlformats.org/drawingml/2006/main" noChangeAspect="1"/>
@@ -8208,7 +8810,7 @@
                   <pic:spPr>
                     <a:xfrm>
                       <a:off x="0" y="0"/>
-                      <a:ext cx="3162300" cy="3105150"/>
+                      <a:ext cx="3162300" cy="3105149"/>
                     </a:xfrm>
                     <a:prstGeom prst="rect">
                       <a:avLst/>
@@ -8226,7 +8828,8 @@
         <w:pStyle w:val="Popis"/>
         <w:jc w:val="center"/>
       </w:pPr>
-      <w:bookmarkStart w:id="9" w:name="_Toc419380982"/>
+      <w:bookmarkStart w:id="11" w:name="_Ref419840103"/>
+      <w:bookmarkStart w:id="12" w:name="_Toc419842096"/>
       <w:r>
         <w:t xml:space="preserve">Obrázok </w:t>
       </w:r>
@@ -8238,6 +8841,7 @@
           <w:t>2</w:t>
         </w:r>
       </w:fldSimple>
+      <w:bookmarkEnd w:id="11"/>
       <w:r>
         <w:t xml:space="preserve"> </w:t>
       </w:r>
@@ -8281,7 +8885,7 @@
           </w:r>
         </w:sdtContent>
       </w:sdt>
-      <w:bookmarkEnd w:id="9"/>
+      <w:bookmarkEnd w:id="12"/>
     </w:p>
     <w:p>
       <w:pPr>
@@ -8321,15 +8925,13 @@
         <w:t xml:space="preserve">zhodujúcich sa v tvare a dĺžke a 1 pár pohlavných chromozómov, ktoré môžu byť zhodné (XX pre ženu) alebo rozdielne (XY pre muža).  Ich unikátny tvar umožňuje presné zadefinovanie poradia chromozómov, </w:t>
       </w:r>
       <w:r>
-        <w:t xml:space="preserve">čo je veľmi výhodné, keďže </w:t>
-      </w:r>
-      <w:proofErr w:type="spellStart"/>
-      <w:r>
-        <w:t>môžme</w:t>
-      </w:r>
-      <w:proofErr w:type="spellEnd"/>
-      <w:r>
-        <w:t xml:space="preserve"> sekvenciu DNA zapísať ako nepretržitý celok </w:t>
+        <w:t>čo je veľmi výhodné, keďže môž</w:t>
+      </w:r>
+      <w:r>
+        <w:t>e</w:t>
+      </w:r>
+      <w:r>
+        <w:t xml:space="preserve">me sekvenciu DNA zapísať ako nepretržitý celok </w:t>
       </w:r>
       <w:r>
         <w:lastRenderedPageBreak/>
@@ -8352,23 +8954,28 @@
       </w:r>
       <w:proofErr w:type="spellEnd"/>
       <w:r>
-        <w:t xml:space="preserve"> je na </w:t>
+        <w:t xml:space="preserve"> je na</w:t>
+      </w:r>
+      <w:r>
+        <w:t xml:space="preserve"> </w:t>
       </w:r>
       <w:r>
         <w:fldChar w:fldCharType="begin"/>
       </w:r>
       <w:r>
-        <w:instrText xml:space="preserve"> REF _Ref282102481 \h </w:instrText>
+        <w:instrText xml:space="preserve"> REF _Ref419840548 \h </w:instrText>
       </w:r>
       <w:r>
         <w:fldChar w:fldCharType="separate"/>
       </w:r>
       <w:r>
-        <w:rPr>
-          <w:b/>
-          <w:bCs/>
-        </w:rPr>
-        <w:t>Chyba! Nenašiel sa žiaden zdroj odkazov.</w:t>
+        <w:t xml:space="preserve">Obrázok </w:t>
+      </w:r>
+      <w:r>
+        <w:rPr>
+          <w:noProof/>
+        </w:rPr>
+        <w:t>3</w:t>
       </w:r>
       <w:r>
         <w:fldChar w:fldCharType="end"/>
@@ -8441,7 +9048,8 @@
         <w:pStyle w:val="Popis"/>
         <w:jc w:val="center"/>
       </w:pPr>
-      <w:bookmarkStart w:id="10" w:name="_Toc419380983"/>
+      <w:bookmarkStart w:id="13" w:name="_Ref419840548"/>
+      <w:bookmarkStart w:id="14" w:name="_Toc419842097"/>
       <w:r>
         <w:t xml:space="preserve">Obrázok </w:t>
       </w:r>
@@ -8453,6 +9061,7 @@
           <w:t>3</w:t>
         </w:r>
       </w:fldSimple>
+      <w:bookmarkEnd w:id="13"/>
       <w:r>
         <w:t xml:space="preserve"> </w:t>
       </w:r>
@@ -8490,7 +9099,7 @@
           </w:r>
         </w:sdtContent>
       </w:sdt>
-      <w:bookmarkEnd w:id="10"/>
+      <w:bookmarkEnd w:id="14"/>
     </w:p>
     <w:p>
       <w:pPr>
@@ -8528,13 +9137,13 @@
       <w:pPr>
         <w:pStyle w:val="Nadpis3urovne"/>
       </w:pPr>
-      <w:bookmarkStart w:id="11" w:name="_Ref282554444"/>
-      <w:bookmarkStart w:id="12" w:name="_Toc419381171"/>
+      <w:bookmarkStart w:id="15" w:name="_Ref282554444"/>
+      <w:bookmarkStart w:id="16" w:name="_Toc419842375"/>
       <w:r>
         <w:t>DNA</w:t>
       </w:r>
-      <w:bookmarkEnd w:id="11"/>
-      <w:bookmarkEnd w:id="12"/>
+      <w:bookmarkEnd w:id="15"/>
+      <w:bookmarkEnd w:id="16"/>
     </w:p>
     <w:p>
       <w:pPr>
@@ -8692,23 +9301,28 @@
       </w:r>
       <w:r>
         <w:lastRenderedPageBreak/>
-        <w:t xml:space="preserve">párov sa skladajú do dvojitej závitnice zobrazenej na </w:t>
+        <w:t>párov sa skladajú do dvojitej závitnice zobrazenej na</w:t>
+      </w:r>
+      <w:r>
+        <w:t xml:space="preserve"> </w:t>
       </w:r>
       <w:r>
         <w:fldChar w:fldCharType="begin"/>
       </w:r>
       <w:r>
-        <w:instrText xml:space="preserve"> REF _Ref282186475 \h </w:instrText>
+        <w:instrText xml:space="preserve"> REF _Ref419840571 \h </w:instrText>
       </w:r>
       <w:r>
         <w:fldChar w:fldCharType="separate"/>
       </w:r>
       <w:r>
-        <w:rPr>
-          <w:b/>
-          <w:bCs/>
-        </w:rPr>
-        <w:t>Chyba! Nenašiel sa žiaden zdroj odkazov.</w:t>
+        <w:t xml:space="preserve">Obrázok </w:t>
+      </w:r>
+      <w:r>
+        <w:rPr>
+          <w:noProof/>
+        </w:rPr>
+        <w:t>4</w:t>
       </w:r>
       <w:r>
         <w:fldChar w:fldCharType="end"/>
@@ -8779,7 +9393,8 @@
         <w:pStyle w:val="Popis"/>
         <w:jc w:val="center"/>
       </w:pPr>
-      <w:bookmarkStart w:id="13" w:name="_Toc419380984"/>
+      <w:bookmarkStart w:id="17" w:name="_Ref419840571"/>
+      <w:bookmarkStart w:id="18" w:name="_Toc419842098"/>
       <w:r>
         <w:t xml:space="preserve">Obrázok </w:t>
       </w:r>
@@ -8791,13 +9406,14 @@
           <w:t>4</w:t>
         </w:r>
       </w:fldSimple>
+      <w:bookmarkEnd w:id="17"/>
       <w:r>
         <w:t xml:space="preserve"> </w:t>
       </w:r>
       <w:r>
         <w:t>Štruktúra DNA makromolekuly</w:t>
       </w:r>
-      <w:bookmarkEnd w:id="13"/>
+      <w:bookmarkEnd w:id="18"/>
     </w:p>
     <w:p>
       <w:pPr>
@@ -8878,7 +9494,13 @@
         <w:rPr>
           <w:b/>
         </w:rPr>
-        <w:t>sekvencovanie</w:t>
+        <w:t>sekven</w:t>
+      </w:r>
+      <w:r>
+        <w:rPr>
+          <w:b/>
+        </w:rPr>
+        <w:t>ovanie</w:t>
       </w:r>
       <w:proofErr w:type="spellEnd"/>
       <w:r>
@@ -8923,19 +9545,31 @@
         <w:pStyle w:val="Zakladny"/>
       </w:pPr>
       <w:r>
-        <w:t xml:space="preserve">Je nutné poznamenať, že </w:t>
-      </w:r>
-      <w:proofErr w:type="spellStart"/>
-      <w:r>
-        <w:t>zosekvencovanie</w:t>
-      </w:r>
-      <w:proofErr w:type="spellEnd"/>
-      <w:r>
-        <w:t xml:space="preserve"> celej ľudskej DNA, takzvané </w:t>
-      </w:r>
-      <w:proofErr w:type="spellStart"/>
-      <w:r>
-        <w:t>sekvencovanie</w:t>
+        <w:t>J</w:t>
+      </w:r>
+      <w:r>
+        <w:t xml:space="preserve">e nutné poznamenať, že </w:t>
+      </w:r>
+      <w:proofErr w:type="spellStart"/>
+      <w:r>
+        <w:t>zosekven</w:t>
+      </w:r>
+      <w:r>
+        <w:t>ovanie</w:t>
+      </w:r>
+      <w:proofErr w:type="spellEnd"/>
+      <w:r>
+        <w:t xml:space="preserve"> cel</w:t>
+      </w:r>
+      <w:r>
+        <w:t xml:space="preserve">ej ľudskej DNA, takzvané </w:t>
+      </w:r>
+      <w:proofErr w:type="spellStart"/>
+      <w:r>
+        <w:t>sekven</w:t>
+      </w:r>
+      <w:r>
+        <w:t>ovanie</w:t>
       </w:r>
       <w:proofErr w:type="spellEnd"/>
       <w:r>
@@ -8949,7 +9583,13 @@
       </w:r>
       <w:proofErr w:type="spellStart"/>
       <w:r>
-        <w:t>zosekvencovania</w:t>
+        <w:t>zose</w:t>
+      </w:r>
+      <w:r>
+        <w:t>kven</w:t>
+      </w:r>
+      <w:r>
+        <w:t>ovania</w:t>
       </w:r>
       <w:proofErr w:type="spellEnd"/>
       <w:r>
@@ -8992,8 +9632,8 @@
       <w:pPr>
         <w:pStyle w:val="Nadpis3urovne"/>
       </w:pPr>
-      <w:bookmarkStart w:id="14" w:name="_Ref282554499"/>
-      <w:bookmarkStart w:id="15" w:name="_Toc419381172"/>
+      <w:bookmarkStart w:id="19" w:name="_Ref282554499"/>
+      <w:bookmarkStart w:id="20" w:name="_Toc419842376"/>
       <w:r>
         <w:lastRenderedPageBreak/>
         <w:t>Gén</w:t>
@@ -9001,8 +9641,8 @@
       <w:r>
         <w:t xml:space="preserve"> a mutácia</w:t>
       </w:r>
-      <w:bookmarkEnd w:id="14"/>
-      <w:bookmarkEnd w:id="15"/>
+      <w:bookmarkEnd w:id="19"/>
+      <w:bookmarkEnd w:id="20"/>
     </w:p>
     <w:p>
       <w:pPr>
@@ -9326,13 +9966,13 @@
       <w:pPr>
         <w:pStyle w:val="Nadpis3urovne"/>
       </w:pPr>
-      <w:bookmarkStart w:id="16" w:name="_Ref419150963"/>
-      <w:bookmarkStart w:id="17" w:name="_Toc419381173"/>
+      <w:bookmarkStart w:id="21" w:name="_Ref419150963"/>
+      <w:bookmarkStart w:id="22" w:name="_Toc419842377"/>
       <w:r>
         <w:t>Projekty</w:t>
       </w:r>
-      <w:bookmarkEnd w:id="16"/>
-      <w:bookmarkEnd w:id="17"/>
+      <w:bookmarkEnd w:id="21"/>
+      <w:bookmarkEnd w:id="22"/>
     </w:p>
     <w:p>
       <w:pPr>
@@ -9562,19 +10202,19 @@
         <w:t> budú podrobnejšie opísané</w:t>
       </w:r>
       <w:r>
-        <w:t xml:space="preserve"> v Kapitole </w:t>
+        <w:t xml:space="preserve"> v </w:t>
       </w:r>
       <w:r>
         <w:fldChar w:fldCharType="begin"/>
       </w:r>
       <w:r>
-        <w:instrText xml:space="preserve"> REF _Ref282204159 \w \h </w:instrText>
+        <w:instrText xml:space="preserve"> REF _Ref419840672 \w \h </w:instrText>
       </w:r>
       <w:r>
         <w:fldChar w:fldCharType="separate"/>
       </w:r>
       <w:r>
-        <w:t>0</w:t>
+        <w:t>2.3.3</w:t>
       </w:r>
       <w:r>
         <w:fldChar w:fldCharType="end"/>
@@ -9590,13 +10230,13 @@
       <w:pPr>
         <w:pStyle w:val="Nadpis2urovne"/>
       </w:pPr>
-      <w:bookmarkStart w:id="18" w:name="_Ref282092491"/>
-      <w:bookmarkStart w:id="19" w:name="_Toc419381174"/>
+      <w:bookmarkStart w:id="23" w:name="_Ref282092491"/>
+      <w:bookmarkStart w:id="24" w:name="_Toc419842378"/>
       <w:r>
         <w:t>Regulárne výrazy</w:t>
       </w:r>
-      <w:bookmarkEnd w:id="18"/>
-      <w:bookmarkEnd w:id="19"/>
+      <w:bookmarkEnd w:id="23"/>
+      <w:bookmarkEnd w:id="24"/>
     </w:p>
     <w:p>
       <w:pPr>
@@ -9691,21 +10331,19 @@
         <w:fldChar w:fldCharType="end"/>
       </w:r>
       <w:r>
-        <w:t xml:space="preserve"> zas boli opísané gény a mutácie vo vzťahu práve k tejto postupnosti. Z týchto poznatkov </w:t>
-      </w:r>
-      <w:proofErr w:type="spellStart"/>
-      <w:r>
-        <w:t>môžme</w:t>
-      </w:r>
-      <w:proofErr w:type="spellEnd"/>
-      <w:r>
-        <w:t xml:space="preserve"> vyvodiť, že určenie génu je vlastne zistenie prítomnosti daného vzoru v reťazci. Tento vzor môže zakomponovávať rôzne </w:t>
+        <w:t xml:space="preserve"> zas boli opísané gény a mutácie vo vzťahu práve k tejto postupnosti. Z týchto poznatkov môž</w:t>
+      </w:r>
+      <w:r>
+        <w:t>e</w:t>
+      </w:r>
+      <w:r>
+        <w:t xml:space="preserve">me vyvodiť, že určenie génu je vlastne zistenie prítomnosti daného vzoru v reťazci. Tento vzor môže zakomponovávať rôzne </w:t>
       </w:r>
       <w:r>
         <w:t>variácie reťazca</w:t>
       </w:r>
       <w:r>
-        <w:t>, v tejto implementácií</w:t>
+        <w:t>, v tejto implementácii</w:t>
       </w:r>
       <w:r>
         <w:t xml:space="preserve"> sú to</w:t>
@@ -9767,11 +10405,11 @@
       <w:pPr>
         <w:pStyle w:val="Nadpis3urovne"/>
       </w:pPr>
-      <w:bookmarkStart w:id="20" w:name="_Toc419381175"/>
+      <w:bookmarkStart w:id="25" w:name="_Toc419842379"/>
       <w:r>
         <w:t>Zápis</w:t>
       </w:r>
-      <w:bookmarkEnd w:id="20"/>
+      <w:bookmarkEnd w:id="25"/>
     </w:p>
     <w:p>
       <w:pPr>
@@ -11333,11 +11971,9 @@
       <w:r>
         <w:t xml:space="preserve">, ktorá sa skladá z dvoch až šiestich </w:t>
       </w:r>
-      <w:proofErr w:type="spellStart"/>
-      <w:r>
-        <w:t>ascii</w:t>
-      </w:r>
-      <w:proofErr w:type="spellEnd"/>
+      <w:r>
+        <w:t>ASCII</w:t>
+      </w:r>
       <w:r>
         <w:t xml:space="preserve"> znakov.</w:t>
       </w:r>
@@ -12235,8 +12871,8 @@
       <w:pPr>
         <w:pStyle w:val="Nadpis3urovne"/>
       </w:pPr>
-      <w:bookmarkStart w:id="21" w:name="_Ref282899388"/>
-      <w:bookmarkStart w:id="22" w:name="_Toc419381176"/>
+      <w:bookmarkStart w:id="26" w:name="_Ref282899388"/>
+      <w:bookmarkStart w:id="27" w:name="_Toc419842380"/>
       <w:r>
         <w:t>Konečný</w:t>
       </w:r>
@@ -12247,8 +12883,8 @@
       <w:r>
         <w:t>akceptor</w:t>
       </w:r>
-      <w:bookmarkEnd w:id="21"/>
-      <w:bookmarkEnd w:id="22"/>
+      <w:bookmarkEnd w:id="26"/>
+      <w:bookmarkEnd w:id="27"/>
       <w:proofErr w:type="spellEnd"/>
     </w:p>
     <w:p>
@@ -12418,6 +13054,11 @@
         <w:rPr>
           <w:rFonts w:eastAsiaTheme="minorEastAsia"/>
         </w:rPr>
+      </w:r>
+      <w:r>
+        <w:rPr>
+          <w:rFonts w:eastAsiaTheme="minorEastAsia"/>
+        </w:rPr>
         <w:fldChar w:fldCharType="separate"/>
       </w:r>
       <w:r>
@@ -12456,6 +13097,11 @@
         <w:rPr>
           <w:rFonts w:eastAsiaTheme="minorEastAsia"/>
         </w:rPr>
+      </w:r>
+      <w:r>
+        <w:rPr>
+          <w:rFonts w:eastAsiaTheme="minorEastAsia"/>
+        </w:rPr>
         <w:fldChar w:fldCharType="separate"/>
       </w:r>
       <w:r>
@@ -12489,6 +13135,11 @@
           <w:rFonts w:eastAsiaTheme="minorEastAsia"/>
         </w:rPr>
         <w:instrText xml:space="preserve"> REF _Ref282890177 \h </w:instrText>
+      </w:r>
+      <w:r>
+        <w:rPr>
+          <w:rFonts w:eastAsiaTheme="minorEastAsia"/>
+        </w:rPr>
       </w:r>
       <w:r>
         <w:rPr>
@@ -12573,9 +13224,9 @@
     <w:p>
       <w:pPr>
         <w:pStyle w:val="Popis"/>
-        <w:jc w:val="both"/>
-      </w:pPr>
-      <w:bookmarkStart w:id="23" w:name="_Toc419380985"/>
+        <w:jc w:val="center"/>
+      </w:pPr>
+      <w:bookmarkStart w:id="28" w:name="_Toc419842099"/>
       <w:r>
         <w:t xml:space="preserve">Obrázok </w:t>
       </w:r>
@@ -12597,7 +13248,7 @@
       <w:r>
         <w:t>akceptor</w:t>
       </w:r>
-      <w:bookmarkEnd w:id="23"/>
+      <w:bookmarkEnd w:id="28"/>
       <w:proofErr w:type="spellEnd"/>
     </w:p>
     <w:p>
@@ -12656,9 +13307,9 @@
     <w:p>
       <w:pPr>
         <w:pStyle w:val="Popis"/>
-        <w:jc w:val="both"/>
-      </w:pPr>
-      <w:bookmarkStart w:id="24" w:name="_Toc419380986"/>
+        <w:jc w:val="center"/>
+      </w:pPr>
+      <w:bookmarkStart w:id="29" w:name="_Toc419842100"/>
       <w:r>
         <w:t xml:space="preserve">Obrázok </w:t>
       </w:r>
@@ -12680,7 +13331,7 @@
       <w:r>
         <w:t>akceptor</w:t>
       </w:r>
-      <w:bookmarkEnd w:id="24"/>
+      <w:bookmarkEnd w:id="29"/>
       <w:proofErr w:type="spellEnd"/>
     </w:p>
     <w:p>
@@ -12738,8 +13389,9 @@
     <w:p>
       <w:pPr>
         <w:pStyle w:val="Popis"/>
-      </w:pPr>
-      <w:bookmarkStart w:id="25" w:name="_Toc419380987"/>
+        <w:jc w:val="center"/>
+      </w:pPr>
+      <w:bookmarkStart w:id="30" w:name="_Toc419842101"/>
       <w:r>
         <w:t xml:space="preserve">Obrázok </w:t>
       </w:r>
@@ -12765,7 +13417,7 @@
       <w:r>
         <w:t xml:space="preserve"> s ε-prechodmi</w:t>
       </w:r>
-      <w:bookmarkEnd w:id="25"/>
+      <w:bookmarkEnd w:id="30"/>
     </w:p>
     <w:p>
       <w:pPr>
@@ -13240,13 +13892,8 @@
       <w:r>
         <w:t xml:space="preserve"> je prechodová funkcia pri</w:t>
       </w:r>
-      <w:proofErr w:type="spellStart"/>
-      <w:r>
-        <w:t>raďujúca</w:t>
-      </w:r>
-      <w:proofErr w:type="spellEnd"/>
-      <w:r>
-        <w:t xml:space="preserve"> stavu a vstupu množinu </w:t>
+      <w:r>
+        <w:t xml:space="preserve">raďujúca stavu a vstupu množinu </w:t>
       </w:r>
       <w:r>
         <w:t>nasledujúcich stavov</w:t>
@@ -13322,8 +13969,8 @@
       <w:pPr>
         <w:pStyle w:val="Nadpis3urovne"/>
       </w:pPr>
-      <w:bookmarkStart w:id="26" w:name="_Ref282886037"/>
-      <w:bookmarkStart w:id="27" w:name="_Toc419381177"/>
+      <w:bookmarkStart w:id="31" w:name="_Ref282886037"/>
+      <w:bookmarkStart w:id="32" w:name="_Toc419842381"/>
       <w:proofErr w:type="spellStart"/>
       <w:r>
         <w:t>Thompsonov</w:t>
@@ -13332,8 +13979,8 @@
       <w:r>
         <w:t xml:space="preserve"> konštrukčný algoritmus</w:t>
       </w:r>
-      <w:bookmarkEnd w:id="26"/>
-      <w:bookmarkEnd w:id="27"/>
+      <w:bookmarkEnd w:id="31"/>
+      <w:bookmarkEnd w:id="32"/>
     </w:p>
     <w:p>
       <w:pPr>
@@ -13570,7 +14217,7 @@
         <w:pStyle w:val="Popis"/>
         <w:jc w:val="center"/>
       </w:pPr>
-      <w:bookmarkStart w:id="28" w:name="_Toc419380988"/>
+      <w:bookmarkStart w:id="33" w:name="_Toc419842102"/>
       <w:r>
         <w:t xml:space="preserve">Obrázok </w:t>
       </w:r>
@@ -13593,7 +14240,7 @@
       <w:r>
         <w:t xml:space="preserve"> konštrukčného algoritmu</w:t>
       </w:r>
-      <w:bookmarkEnd w:id="28"/>
+      <w:bookmarkEnd w:id="33"/>
     </w:p>
     <w:p/>
     <w:p>
@@ -13684,7 +14331,7 @@
         <w:pStyle w:val="Popis"/>
         <w:jc w:val="center"/>
       </w:pPr>
-      <w:bookmarkStart w:id="29" w:name="_Toc419380989"/>
+      <w:bookmarkStart w:id="34" w:name="_Toc419842103"/>
       <w:r>
         <w:t xml:space="preserve">Obrázok </w:t>
       </w:r>
@@ -13707,7 +14354,7 @@
       <w:r>
         <w:t xml:space="preserve"> konštrukčného algoritmu</w:t>
       </w:r>
-      <w:bookmarkEnd w:id="29"/>
+      <w:bookmarkEnd w:id="34"/>
     </w:p>
     <w:p>
       <w:pPr>
@@ -13719,11 +14366,11 @@
       <w:pPr>
         <w:pStyle w:val="Nadpis3urovne"/>
       </w:pPr>
-      <w:bookmarkStart w:id="30" w:name="_Toc419381178"/>
+      <w:bookmarkStart w:id="35" w:name="_Toc419842382"/>
       <w:r>
         <w:t>Použitie</w:t>
       </w:r>
-      <w:bookmarkEnd w:id="30"/>
+      <w:bookmarkEnd w:id="35"/>
     </w:p>
     <w:p>
       <w:pPr>
@@ -13771,7 +14418,7 @@
       <w:r>
         <w:t>to určovanie trendov zo sociálnych sietí a</w:t>
       </w:r>
-      <w:bookmarkStart w:id="31" w:name="_Ref282092460"/>
+      <w:bookmarkStart w:id="36" w:name="_Ref282092460"/>
       <w:r>
         <w:t xml:space="preserve">ko </w:t>
       </w:r>
@@ -13809,7 +14456,8 @@
       <w:pPr>
         <w:pStyle w:val="Nadpis2urovne"/>
       </w:pPr>
-      <w:bookmarkStart w:id="32" w:name="_Toc419381179"/>
+      <w:bookmarkStart w:id="37" w:name="_Ref419839283"/>
+      <w:bookmarkStart w:id="38" w:name="_Toc419842383"/>
       <w:r>
         <w:lastRenderedPageBreak/>
         <w:t>Distribu</w:t>
@@ -13820,8 +14468,9 @@
       <w:r>
         <w:t xml:space="preserve"> systémy</w:t>
       </w:r>
-      <w:bookmarkEnd w:id="31"/>
-      <w:bookmarkEnd w:id="32"/>
+      <w:bookmarkEnd w:id="36"/>
+      <w:bookmarkEnd w:id="37"/>
+      <w:bookmarkEnd w:id="38"/>
     </w:p>
     <w:p>
       <w:pPr>
@@ -13844,11 +14493,11 @@
       <w:pPr>
         <w:pStyle w:val="Nadpis3urovne"/>
       </w:pPr>
-      <w:bookmarkStart w:id="33" w:name="_Toc419381180"/>
+      <w:bookmarkStart w:id="39" w:name="_Toc419842384"/>
       <w:r>
         <w:t>Základy</w:t>
       </w:r>
-      <w:bookmarkEnd w:id="33"/>
+      <w:bookmarkEnd w:id="39"/>
     </w:p>
     <w:p>
       <w:pPr>
@@ -13949,13 +14598,8 @@
         <w:t>álnejším príkladom je internet.</w:t>
       </w:r>
       <w:r>
-        <w:t xml:space="preserve"> </w:t>
-      </w:r>
-      <w:proofErr w:type="spellStart"/>
-      <w:r>
-        <w:t>Bohužial</w:t>
-      </w:r>
-      <w:proofErr w:type="spellEnd"/>
+        <w:t xml:space="preserve"> Bohužiaľ</w:t>
+      </w:r>
       <w:r>
         <w:t xml:space="preserve">, výpočtová sila týchto systémov poskytla mocný nástroj záškodníckym činnostiam v podobe </w:t>
       </w:r>
@@ -14200,11 +14844,11 @@
       <w:pPr>
         <w:pStyle w:val="Nadpis3urovne"/>
       </w:pPr>
-      <w:bookmarkStart w:id="34" w:name="_Toc419381181"/>
+      <w:bookmarkStart w:id="40" w:name="_Toc419842385"/>
       <w:r>
         <w:t>Výzvy</w:t>
       </w:r>
-      <w:bookmarkEnd w:id="34"/>
+      <w:bookmarkEnd w:id="40"/>
     </w:p>
     <w:p>
       <w:pPr>
@@ -14329,6 +14973,9 @@
       </w:r>
       <w:proofErr w:type="spellStart"/>
       <w:r>
+        <w:t>D</w:t>
+      </w:r>
+      <w:r>
         <w:t>DoS</w:t>
       </w:r>
       <w:proofErr w:type="spellEnd"/>
@@ -14430,19 +15077,19 @@
         <w:pStyle w:val="Zakladny"/>
       </w:pPr>
       <w:r>
-        <w:t xml:space="preserve">Návrhu konkrétneho distribuovaného systému sa budem venovať v Kapitole </w:t>
+        <w:t>Návrhu konkrétneho distribuovaného systému sa budem venovať v </w:t>
       </w:r>
       <w:r>
         <w:fldChar w:fldCharType="begin"/>
       </w:r>
       <w:r>
-        <w:instrText xml:space="preserve"> REF _Ref282204134 \n \h </w:instrText>
+        <w:instrText xml:space="preserve"> REF _Ref419151251 \w \h </w:instrText>
       </w:r>
       <w:r>
         <w:fldChar w:fldCharType="separate"/>
       </w:r>
       <w:r>
-        <w:t>0</w:t>
+        <w:t>2.3</w:t>
       </w:r>
       <w:r>
         <w:fldChar w:fldCharType="end"/>
@@ -14455,11 +15102,11 @@
       <w:pPr>
         <w:pStyle w:val="Nadpis3urovne"/>
       </w:pPr>
-      <w:bookmarkStart w:id="35" w:name="_Toc419381182"/>
+      <w:bookmarkStart w:id="41" w:name="_Toc419842386"/>
       <w:r>
         <w:t>Aplikácie</w:t>
       </w:r>
-      <w:bookmarkEnd w:id="35"/>
+      <w:bookmarkEnd w:id="41"/>
     </w:p>
     <w:p>
       <w:pPr>
@@ -14659,10 +15306,10 @@
       <w:r>
         <w:t xml:space="preserve"> 36 neutrónových hviezd a jeho cieľom je potvrdenie existencie gravitačných vĺn emitovaných neutrónovými hviezdami</w:t>
       </w:r>
-      <w:bookmarkStart w:id="36" w:name="_Ref282204134"/>
-      <w:bookmarkStart w:id="37" w:name="_Ref282204144"/>
-      <w:bookmarkStart w:id="38" w:name="_Ref282204159"/>
-      <w:bookmarkStart w:id="39" w:name="_Ref282204164"/>
+      <w:bookmarkStart w:id="42" w:name="_Ref282204134"/>
+      <w:bookmarkStart w:id="43" w:name="_Ref282204144"/>
+      <w:bookmarkStart w:id="44" w:name="_Ref282204159"/>
+      <w:bookmarkStart w:id="45" w:name="_Ref282204164"/>
       <w:bookmarkEnd w:id="2"/>
       <w:bookmarkEnd w:id="3"/>
       <w:r>
@@ -14735,7 +15382,7 @@
           <w:sz w:val="44"/>
         </w:rPr>
       </w:pPr>
-      <w:bookmarkStart w:id="40" w:name="_Toc419381183"/>
+      <w:bookmarkStart w:id="46" w:name="_Toc419842387"/>
       <w:r>
         <w:rPr>
           <w:rStyle w:val="ZakladnyChar"/>
@@ -14744,11 +15391,11 @@
         <w:lastRenderedPageBreak/>
         <w:t>Opis riešenia</w:t>
       </w:r>
-      <w:bookmarkEnd w:id="36"/>
-      <w:bookmarkEnd w:id="37"/>
-      <w:bookmarkEnd w:id="38"/>
-      <w:bookmarkEnd w:id="39"/>
-      <w:bookmarkEnd w:id="40"/>
+      <w:bookmarkEnd w:id="42"/>
+      <w:bookmarkEnd w:id="43"/>
+      <w:bookmarkEnd w:id="44"/>
+      <w:bookmarkEnd w:id="45"/>
+      <w:bookmarkEnd w:id="46"/>
     </w:p>
     <w:p>
       <w:pPr>
@@ -14769,13 +15416,13 @@
           <w:numId w:val="9"/>
         </w:numPr>
       </w:pPr>
-      <w:bookmarkStart w:id="41" w:name="_Ref419231050"/>
-      <w:bookmarkStart w:id="42" w:name="_Toc419381184"/>
+      <w:bookmarkStart w:id="47" w:name="_Ref419231050"/>
+      <w:bookmarkStart w:id="48" w:name="_Toc419842388"/>
       <w:r>
         <w:t>Špecifikácia výstupnej aplikácie</w:t>
       </w:r>
-      <w:bookmarkEnd w:id="41"/>
-      <w:bookmarkEnd w:id="42"/>
+      <w:bookmarkEnd w:id="47"/>
+      <w:bookmarkEnd w:id="48"/>
     </w:p>
     <w:p>
       <w:pPr>
@@ -14960,7 +15607,13 @@
       </w:r>
       <w:proofErr w:type="spellEnd"/>
       <w:r>
-        <w:t xml:space="preserve"> časť alebo celá DNA môže obsahovať niekoľko stoviek až miliárd </w:t>
+        <w:t xml:space="preserve"> časť alebo celá DNA</w:t>
+      </w:r>
+      <w:r>
+        <w:t>,</w:t>
+      </w:r>
+      <w:r>
+        <w:t xml:space="preserve"> môže obsahovať niekoľko stoviek až miliárd </w:t>
       </w:r>
       <w:proofErr w:type="spellStart"/>
       <w:r>
@@ -15020,7 +15673,13 @@
       </w:r>
       <w:proofErr w:type="spellEnd"/>
       <w:r>
-        <w:t xml:space="preserve"> problematiky. Keď zoberieme 20 000 vzorov s priemernou sekvenčnou veľkosťou 1MB, tak stojíme pred rozhodnutím využitím 20GB operačnej pamäte, ktorá je pri virtuálnych serveroch veľmi nákladná alebo ad hoc načítavaním vzorov z databázy, čo vedie k výraznému zhoršeniu výkonnosti celého systému, pretože I/O operácie sú časovo najnákladnejšie. Alebo využijeme distributívny systém s N pripojenými uzlami a pamäťová náročnosť sa rovnomerne prerozdelí a server bude použitý ako radič. Aj napriek nespornej nevýhode, že pri malom počte vzorov a malom počte pripojených uzlov bude výkon systému výrazne horší ako pri použití klasickej klient-server štruktúry</w:t>
+        <w:t xml:space="preserve"> problematiky. Keď zoberieme 20 000 vzorov s priemernou sekvenčnou veľkosťou 1MB, tak stojíme pred rozhodnutím </w:t>
+      </w:r>
+      <w:r>
+        <w:t>využiť</w:t>
+      </w:r>
+      <w:r>
+        <w:t xml:space="preserve"> 20GB operačnej pamäte, ktorá je pri virtuálnych serveroch veľmi nákladná alebo ad hoc načítavaním vzorov z databázy, čo vedie k výraznému zhoršeniu výkonnosti celého systému, pretože I/O operácie sú časovo najnákladnejšie. Alebo využijeme distributívny systém s N pripojenými uzlami a pamäťová náročnosť sa rovnomerne prerozdelí a server bude použitý ako radič. Aj napriek nespornej nevýhode, že pri malom počte vzorov a malom počte pripojených uzlov bude výkon systému výrazne horší ako pri použití klasickej klient-server štruktúry</w:t>
       </w:r>
       <w:r>
         <w:t xml:space="preserve"> implementujeme systém ako distributívny. </w:t>
@@ -15059,15 +15718,15 @@
           <w:numId w:val="9"/>
         </w:numPr>
       </w:pPr>
-      <w:bookmarkStart w:id="43" w:name="_Ref419206892"/>
-      <w:bookmarkStart w:id="44" w:name="_Ref419206900"/>
-      <w:bookmarkStart w:id="45" w:name="_Toc419381185"/>
+      <w:bookmarkStart w:id="49" w:name="_Ref419206892"/>
+      <w:bookmarkStart w:id="50" w:name="_Ref419206900"/>
+      <w:bookmarkStart w:id="51" w:name="_Toc419842389"/>
       <w:r>
         <w:t>Použité technológie</w:t>
       </w:r>
-      <w:bookmarkEnd w:id="43"/>
-      <w:bookmarkEnd w:id="44"/>
-      <w:bookmarkEnd w:id="45"/>
+      <w:bookmarkEnd w:id="49"/>
+      <w:bookmarkEnd w:id="50"/>
+      <w:bookmarkEnd w:id="51"/>
     </w:p>
     <w:p>
       <w:pPr>
@@ -15268,18 +15927,18 @@
       <w:pPr>
         <w:pStyle w:val="Nadpis3urovne"/>
       </w:pPr>
-      <w:bookmarkStart w:id="46" w:name="_Ref419239893"/>
-      <w:bookmarkStart w:id="47" w:name="_Ref419239908"/>
-      <w:bookmarkStart w:id="48" w:name="_Ref419240674"/>
-      <w:bookmarkStart w:id="49" w:name="_Toc419381186"/>
+      <w:bookmarkStart w:id="52" w:name="_Ref419239893"/>
+      <w:bookmarkStart w:id="53" w:name="_Ref419239908"/>
+      <w:bookmarkStart w:id="54" w:name="_Ref419240674"/>
+      <w:bookmarkStart w:id="55" w:name="_Toc419842390"/>
       <w:proofErr w:type="spellStart"/>
       <w:r>
         <w:t>NodeJS</w:t>
       </w:r>
-      <w:bookmarkEnd w:id="46"/>
-      <w:bookmarkEnd w:id="47"/>
-      <w:bookmarkEnd w:id="48"/>
-      <w:bookmarkEnd w:id="49"/>
+      <w:bookmarkEnd w:id="52"/>
+      <w:bookmarkEnd w:id="53"/>
+      <w:bookmarkEnd w:id="54"/>
+      <w:bookmarkEnd w:id="55"/>
       <w:proofErr w:type="spellEnd"/>
     </w:p>
     <w:p>
@@ -15766,10 +16425,11 @@
     <w:p>
       <w:pPr>
         <w:pStyle w:val="Popis"/>
-      </w:pPr>
-      <w:bookmarkStart w:id="50" w:name="_Ref418976219"/>
-      <w:bookmarkStart w:id="51" w:name="_Ref418976211"/>
-      <w:bookmarkStart w:id="52" w:name="_Toc419188854"/>
+        <w:jc w:val="center"/>
+      </w:pPr>
+      <w:bookmarkStart w:id="56" w:name="_Ref418976219"/>
+      <w:bookmarkStart w:id="57" w:name="_Ref418976211"/>
+      <w:bookmarkStart w:id="58" w:name="_Toc419188854"/>
       <w:r>
         <w:t xml:space="preserve">Tabuľka </w:t>
       </w:r>
@@ -15781,7 +16441,7 @@
           <w:t>1</w:t>
         </w:r>
       </w:fldSimple>
-      <w:bookmarkEnd w:id="50"/>
+      <w:bookmarkEnd w:id="56"/>
       <w:r>
         <w:t xml:space="preserve"> Rozšírené webové technológie</w:t>
       </w:r>
@@ -15791,8 +16451,8 @@
         </w:rPr>
         <w:footnoteReference w:id="2"/>
       </w:r>
-      <w:bookmarkEnd w:id="51"/>
-      <w:bookmarkEnd w:id="52"/>
+      <w:bookmarkEnd w:id="57"/>
+      <w:bookmarkEnd w:id="58"/>
     </w:p>
     <w:p>
       <w:pPr>
@@ -16008,13 +16668,11 @@
       </w:r>
       <w:proofErr w:type="spellEnd"/>
       <w:r>
-        <w:t xml:space="preserve"> funkcia, ktorá spracuje dáta získané </w:t>
-      </w:r>
-      <w:proofErr w:type="spellStart"/>
-      <w:r>
-        <w:t>požiadavkom</w:t>
-      </w:r>
-      <w:proofErr w:type="spellEnd"/>
+        <w:t xml:space="preserve"> funkcia, ktorá s</w:t>
+      </w:r>
+      <w:r>
+        <w:t>pracuje dáta získané požiadavkou</w:t>
+      </w:r>
       <w:r>
         <w:t>.</w:t>
       </w:r>
@@ -16347,7 +17005,13 @@
       </w:r>
       <w:proofErr w:type="spellStart"/>
       <w:r>
-        <w:t>frameworkov</w:t>
+        <w:t>framework</w:t>
+      </w:r>
+      <w:r>
+        <w:t>-</w:t>
+      </w:r>
+      <w:r>
+        <w:t>ov</w:t>
       </w:r>
       <w:proofErr w:type="spellEnd"/>
       <w:r>
@@ -16557,19 +17221,45 @@
         </w:rPr>
         <w:t xml:space="preserve"> </w:t>
       </w:r>
-      <w:bookmarkStart w:id="53" w:name="_Ref419152149"/>
+      <w:bookmarkStart w:id="59" w:name="_Ref419152149"/>
       <w:r>
         <w:rPr>
           <w:rStyle w:val="Odkaznapoznmkupodiarou"/>
         </w:rPr>
         <w:footnoteReference w:id="3"/>
       </w:r>
-      <w:bookmarkEnd w:id="53"/>
+      <w:bookmarkEnd w:id="59"/>
       <w:r>
         <w:t xml:space="preserve"> </w:t>
       </w:r>
       <w:r>
-        <w:t>Zaregistrovať svoj projekt do neho je zdarma a neprechádza žiadnou kontrolou, preto sa publikované projekty líšia rozsahom aj kvalitou a treba si dať veľký pozor, ktoré zaintegrujem do vlastnej aplikácie.</w:t>
+        <w:t>Zaregistrova</w:t>
+      </w:r>
+      <w:r>
+        <w:t>nie</w:t>
+      </w:r>
+      <w:r>
+        <w:t xml:space="preserve"> projekt</w:t>
+      </w:r>
+      <w:r>
+        <w:t>u</w:t>
+      </w:r>
+      <w:r>
+        <w:t xml:space="preserve"> do </w:t>
+      </w:r>
+      <w:proofErr w:type="spellStart"/>
+      <w:r>
+        <w:t>npm</w:t>
+      </w:r>
+      <w:proofErr w:type="spellEnd"/>
+      <w:r>
+        <w:t xml:space="preserve"> je zdarma a neprechádza žiadnou kontrolou, preto sa publikované projekty líšia rozsahom aj kvalitou a treba si dať veľký pozor, ktoré zaintegrujem</w:t>
+      </w:r>
+      <w:r>
+        <w:t>e</w:t>
+      </w:r>
+      <w:r>
+        <w:t xml:space="preserve"> do vlastnej aplikácie.</w:t>
       </w:r>
     </w:p>
     <w:p>
@@ -16756,7 +17446,13 @@
         <w:t xml:space="preserve"> a SASS súborov, cez automatické obnovenie prehliadača po zmene súborov až po komplexné skripty pre nasadenie aplikácie na produkčný server.</w:t>
       </w:r>
       <w:r>
-        <w:t xml:space="preserve"> V práci som využil grunt na kompiláciu SASS súborov, automatické obnovovanie prehľadovej stránky, v tandeme s </w:t>
+        <w:t xml:space="preserve"> V práci </w:t>
+      </w:r>
+      <w:r>
+        <w:t>bol využitý</w:t>
+      </w:r>
+      <w:r>
+        <w:t xml:space="preserve"> grunt na kompiláciu SASS súborov, automatické obnovovanie prehľadovej stránky, v tandeme s </w:t>
       </w:r>
       <w:proofErr w:type="spellStart"/>
       <w:r>
@@ -16808,12 +17504,12 @@
       <w:pPr>
         <w:pStyle w:val="Nadpis3urovne"/>
       </w:pPr>
-      <w:bookmarkStart w:id="54" w:name="_Toc419381187"/>
+      <w:bookmarkStart w:id="60" w:name="_Toc419842391"/>
       <w:proofErr w:type="spellStart"/>
       <w:r>
         <w:t>PostgreSQL</w:t>
       </w:r>
-      <w:bookmarkEnd w:id="54"/>
+      <w:bookmarkEnd w:id="60"/>
       <w:proofErr w:type="spellEnd"/>
     </w:p>
     <w:p>
@@ -17315,9 +18011,9 @@
         <w:pStyle w:val="Popis"/>
         <w:jc w:val="center"/>
       </w:pPr>
-      <w:bookmarkStart w:id="55" w:name="_Ref419154528"/>
-      <w:bookmarkStart w:id="56" w:name="_Toc419188855"/>
-      <w:bookmarkStart w:id="57" w:name="_Ref419154521"/>
+      <w:bookmarkStart w:id="61" w:name="_Ref419154528"/>
+      <w:bookmarkStart w:id="62" w:name="_Toc419188855"/>
+      <w:bookmarkStart w:id="63" w:name="_Ref419154521"/>
       <w:r>
         <w:t xml:space="preserve">Tabuľka </w:t>
       </w:r>
@@ -17329,7 +18025,7 @@
           <w:t>2</w:t>
         </w:r>
       </w:fldSimple>
-      <w:bookmarkEnd w:id="55"/>
+      <w:bookmarkEnd w:id="61"/>
       <w:r>
         <w:t xml:space="preserve"> </w:t>
       </w:r>
@@ -17348,9 +18044,9 @@
           </w:rPr>
           <w:t>http://db-engines.com/en/ranking</w:t>
         </w:r>
-        <w:bookmarkEnd w:id="56"/>
+        <w:bookmarkEnd w:id="62"/>
       </w:hyperlink>
-      <w:bookmarkEnd w:id="57"/>
+      <w:bookmarkEnd w:id="63"/>
     </w:p>
     <w:p>
       <w:pPr>
@@ -17456,9 +18152,18 @@
       </w:r>
       <w:proofErr w:type="spellStart"/>
       <w:r>
-        <w:t>promisoch</w:t>
-      </w:r>
-      <w:proofErr w:type="spellEnd"/>
+        <w:t>promis</w:t>
+      </w:r>
+      <w:proofErr w:type="spellEnd"/>
+      <w:r>
+        <w:t>-</w:t>
+      </w:r>
+      <w:r>
+        <w:t>och</w:t>
+      </w:r>
+      <w:r>
+        <w:t xml:space="preserve"> (prísľuboch)</w:t>
+      </w:r>
       <w:r>
         <w:t>, ktoré výborne spolupracujú s node.js a modulom Q.</w:t>
       </w:r>
@@ -17467,15 +18172,15 @@
       <w:pPr>
         <w:pStyle w:val="Nadpis3urovne"/>
       </w:pPr>
-      <w:bookmarkStart w:id="58" w:name="_Ref419239990"/>
-      <w:bookmarkStart w:id="59" w:name="_Ref419288045"/>
-      <w:bookmarkStart w:id="60" w:name="_Toc419381188"/>
+      <w:bookmarkStart w:id="64" w:name="_Ref419239990"/>
+      <w:bookmarkStart w:id="65" w:name="_Ref419288045"/>
+      <w:bookmarkStart w:id="66" w:name="_Toc419842392"/>
       <w:r>
         <w:t>Socket.io</w:t>
       </w:r>
-      <w:bookmarkEnd w:id="58"/>
-      <w:bookmarkEnd w:id="59"/>
-      <w:bookmarkEnd w:id="60"/>
+      <w:bookmarkEnd w:id="64"/>
+      <w:bookmarkEnd w:id="65"/>
+      <w:bookmarkEnd w:id="66"/>
     </w:p>
     <w:p>
       <w:pPr>
@@ -17623,14 +18328,14 @@
       <w:pPr>
         <w:pStyle w:val="Nadpis2urovne"/>
       </w:pPr>
-      <w:bookmarkStart w:id="61" w:name="_Ref419151251"/>
-      <w:bookmarkStart w:id="62" w:name="_Toc419381189"/>
+      <w:bookmarkStart w:id="67" w:name="_Ref419151251"/>
+      <w:bookmarkStart w:id="68" w:name="_Toc419842393"/>
       <w:r>
         <w:lastRenderedPageBreak/>
         <w:t>Implementácia</w:t>
       </w:r>
-      <w:bookmarkEnd w:id="61"/>
-      <w:bookmarkEnd w:id="62"/>
+      <w:bookmarkEnd w:id="67"/>
+      <w:bookmarkEnd w:id="68"/>
     </w:p>
     <w:p>
       <w:pPr>
@@ -17658,12 +18363,12 @@
       <w:pPr>
         <w:pStyle w:val="Nadpis3urovne"/>
       </w:pPr>
-      <w:bookmarkStart w:id="63" w:name="_Toc419381190"/>
+      <w:bookmarkStart w:id="69" w:name="_Toc419842394"/>
       <w:proofErr w:type="spellStart"/>
       <w:r>
         <w:t>Use-case</w:t>
       </w:r>
-      <w:bookmarkEnd w:id="63"/>
+      <w:bookmarkEnd w:id="69"/>
       <w:proofErr w:type="spellEnd"/>
     </w:p>
     <w:p>
@@ -17828,9 +18533,9 @@
         <w:pStyle w:val="Popis"/>
         <w:jc w:val="center"/>
       </w:pPr>
-      <w:bookmarkStart w:id="64" w:name="_Ref419192589"/>
-      <w:bookmarkStart w:id="65" w:name="_Ref419192584"/>
-      <w:bookmarkStart w:id="66" w:name="_Toc419380990"/>
+      <w:bookmarkStart w:id="70" w:name="_Ref419192589"/>
+      <w:bookmarkStart w:id="71" w:name="_Ref419192584"/>
+      <w:bookmarkStart w:id="72" w:name="_Toc419842104"/>
       <w:r>
         <w:t xml:space="preserve">Obrázok </w:t>
       </w:r>
@@ -17842,7 +18547,7 @@
           <w:t>10</w:t>
         </w:r>
       </w:fldSimple>
-      <w:bookmarkEnd w:id="64"/>
+      <w:bookmarkEnd w:id="70"/>
       <w:r>
         <w:t xml:space="preserve"> </w:t>
       </w:r>
@@ -17854,8 +18559,8 @@
       <w:r>
         <w:t xml:space="preserve"> diagram projektu</w:t>
       </w:r>
-      <w:bookmarkEnd w:id="65"/>
-      <w:bookmarkEnd w:id="66"/>
+      <w:bookmarkEnd w:id="71"/>
+      <w:bookmarkEnd w:id="72"/>
     </w:p>
     <w:p>
       <w:pPr>
@@ -17979,8 +18684,8 @@
       <w:pPr>
         <w:pStyle w:val="Nadpis3urovne"/>
       </w:pPr>
-      <w:bookmarkStart w:id="67" w:name="_Ref419227399"/>
-      <w:bookmarkStart w:id="68" w:name="_Toc419381191"/>
+      <w:bookmarkStart w:id="73" w:name="_Ref419227399"/>
+      <w:bookmarkStart w:id="74" w:name="_Toc419842395"/>
       <w:proofErr w:type="spellStart"/>
       <w:r>
         <w:t>Javascript</w:t>
@@ -18005,8 +18710,8 @@
       <w:r>
         <w:t xml:space="preserve"> Module (JDSM)</w:t>
       </w:r>
-      <w:bookmarkEnd w:id="67"/>
-      <w:bookmarkEnd w:id="68"/>
+      <w:bookmarkEnd w:id="73"/>
+      <w:bookmarkEnd w:id="74"/>
     </w:p>
     <w:p>
       <w:pPr>
@@ -18598,7 +19303,13 @@
         <w:t>typ</w:t>
       </w:r>
       <w:r>
-        <w:t xml:space="preserve"> funkcie zabezpečuje sekvenčné spracovanie požiadaviek, kde výsledok požiadavky je ovplyvnený výsledkom predošlej požiadavky, a preto sa do dát poslaných do uzlu pridá hodnota </w:t>
+        <w:t xml:space="preserve"> funkcie zabezpečuje sekvenčné spracovanie požiadaviek, kde výsledok požiadavky je ovplyvnený výsledkom predošlej požiadavky, a p</w:t>
+      </w:r>
+      <w:r>
+        <w:t>reto sa do dát poslaných do uzla</w:t>
+      </w:r>
+      <w:r>
+        <w:t xml:space="preserve"> pridá hodnota </w:t>
       </w:r>
       <w:proofErr w:type="spellStart"/>
       <w:r>
@@ -18612,7 +19323,13 @@
         <w:t>, kde bude prístupný predošlý výsledok.</w:t>
       </w:r>
       <w:r>
-        <w:t xml:space="preserve"> Po získaní odpovede pre poslednú požiadavku, zavolá sa </w:t>
+        <w:t xml:space="preserve"> Po získaní odpovede pre poslednú požiadavku, </w:t>
+      </w:r>
+      <w:r>
+        <w:t>sa zavolá</w:t>
+      </w:r>
+      <w:r>
+        <w:t xml:space="preserve"> </w:t>
       </w:r>
       <w:proofErr w:type="spellStart"/>
       <w:r>
@@ -18762,10 +19479,10 @@
     <w:p>
       <w:pPr>
         <w:pStyle w:val="Popis"/>
-        <w:jc w:val="both"/>
-      </w:pPr>
-      <w:bookmarkStart w:id="69" w:name="_Ref419279783"/>
-      <w:bookmarkStart w:id="70" w:name="_Toc419380991"/>
+        <w:jc w:val="center"/>
+      </w:pPr>
+      <w:bookmarkStart w:id="75" w:name="_Ref419279783"/>
+      <w:bookmarkStart w:id="76" w:name="_Toc419842105"/>
       <w:r>
         <w:t xml:space="preserve">Obrázok </w:t>
       </w:r>
@@ -18777,11 +19494,11 @@
           <w:t>11</w:t>
         </w:r>
       </w:fldSimple>
-      <w:bookmarkEnd w:id="69"/>
+      <w:bookmarkEnd w:id="75"/>
       <w:r>
         <w:t xml:space="preserve"> Aktivity diagram spracovania požiadaviek JDSM</w:t>
       </w:r>
-      <w:bookmarkEnd w:id="70"/>
+      <w:bookmarkEnd w:id="76"/>
     </w:p>
     <w:p>
       <w:pPr>
@@ -18827,7 +19544,10 @@
       </w:r>
       <w:proofErr w:type="spellEnd"/>
       <w:r>
-        <w:t xml:space="preserve"> určí o odpoveď na ktorú požiadavku sa jedná.</w:t>
+        <w:t xml:space="preserve"> určí odpoveď o</w:t>
+      </w:r>
+      <w:r>
+        <w:t xml:space="preserve"> ktorú požiadavku sa jedná.</w:t>
       </w:r>
     </w:p>
     <w:p>
@@ -18916,7 +19636,13 @@
       </w:r>
       <w:proofErr w:type="spellEnd"/>
       <w:r>
-        <w:t xml:space="preserve">. Aby sa predišlo prepisovaniu prípadne manipulácie s týmto unikátnym číslom, tak </w:t>
+        <w:t>. Aby sa predišlo p</w:t>
+      </w:r>
+      <w:r>
+        <w:t>repisovaniu prípadne manipulácii</w:t>
+      </w:r>
+      <w:r>
+        <w:t xml:space="preserve"> s týmto unikátnym číslom, tak </w:t>
       </w:r>
       <w:proofErr w:type="spellStart"/>
       <w:r>
@@ -19109,10 +19835,11 @@
     <w:p>
       <w:pPr>
         <w:pStyle w:val="Popis"/>
-      </w:pPr>
-      <w:bookmarkStart w:id="71" w:name="_Ref419293976"/>
-      <w:bookmarkStart w:id="72" w:name="_Ref419293968"/>
-      <w:bookmarkStart w:id="73" w:name="_Toc419380992"/>
+        <w:jc w:val="center"/>
+      </w:pPr>
+      <w:bookmarkStart w:id="77" w:name="_Ref419293976"/>
+      <w:bookmarkStart w:id="78" w:name="_Ref419293968"/>
+      <w:bookmarkStart w:id="79" w:name="_Toc419842106"/>
       <w:r>
         <w:t xml:space="preserve">Obrázok </w:t>
       </w:r>
@@ -19124,7 +19851,7 @@
           <w:t>12</w:t>
         </w:r>
       </w:fldSimple>
-      <w:bookmarkEnd w:id="71"/>
+      <w:bookmarkEnd w:id="77"/>
       <w:r>
         <w:t xml:space="preserve"> Aktivity diagram </w:t>
       </w:r>
@@ -19136,8 +19863,8 @@
       <w:r>
         <w:t xml:space="preserve"> procesu s pohľadu servera aj uzlu</w:t>
       </w:r>
-      <w:bookmarkEnd w:id="72"/>
-      <w:bookmarkEnd w:id="73"/>
+      <w:bookmarkEnd w:id="78"/>
+      <w:bookmarkEnd w:id="79"/>
     </w:p>
     <w:p>
       <w:pPr>
@@ -19429,11 +20156,15 @@
       <w:pPr>
         <w:pStyle w:val="Nadpis3urovne"/>
       </w:pPr>
-      <w:bookmarkStart w:id="74" w:name="_Toc419381192"/>
+      <w:bookmarkStart w:id="80" w:name="_Ref419840663"/>
+      <w:bookmarkStart w:id="81" w:name="_Ref419840672"/>
+      <w:bookmarkStart w:id="82" w:name="_Toc419842396"/>
       <w:r>
         <w:t>Získanie vzorov</w:t>
       </w:r>
-      <w:bookmarkEnd w:id="74"/>
+      <w:bookmarkEnd w:id="80"/>
+      <w:bookmarkEnd w:id="81"/>
+      <w:bookmarkEnd w:id="82"/>
     </w:p>
     <w:p>
       <w:pPr>
@@ -19531,7 +20262,19 @@
         <w:pStyle w:val="Zakladny"/>
       </w:pPr>
       <w:r>
-        <w:t>Z dostupných informácií som zadefinoval objekt vyjadrujúci vzor s atribútmi:</w:t>
+        <w:t>Z dostupných informácií s</w:t>
+      </w:r>
+      <w:r>
+        <w:t xml:space="preserve">me </w:t>
+      </w:r>
+      <w:r>
+        <w:t>zadefinoval</w:t>
+      </w:r>
+      <w:r>
+        <w:t>i</w:t>
+      </w:r>
+      <w:r>
+        <w:t xml:space="preserve"> objekt vyjadrujúci vzor s atribútmi:</w:t>
       </w:r>
     </w:p>
     <w:p>
@@ -19822,25 +20565,43 @@
       <w:pPr>
         <w:pStyle w:val="Nadpis3urovne"/>
       </w:pPr>
-      <w:bookmarkStart w:id="75" w:name="_Ref419295613"/>
-      <w:bookmarkStart w:id="76" w:name="_Ref419295618"/>
-      <w:bookmarkStart w:id="77" w:name="_Toc419381193"/>
+      <w:bookmarkStart w:id="83" w:name="_Ref419295613"/>
+      <w:bookmarkStart w:id="84" w:name="_Ref419295618"/>
+      <w:bookmarkStart w:id="85" w:name="_Toc419842397"/>
       <w:r>
         <w:t>Formát dát</w:t>
       </w:r>
       <w:r>
         <w:t xml:space="preserve"> a využitie regulárnych výrazov</w:t>
       </w:r>
-      <w:bookmarkEnd w:id="75"/>
-      <w:bookmarkEnd w:id="76"/>
-      <w:bookmarkEnd w:id="77"/>
-    </w:p>
-    <w:p>
-      <w:pPr>
-        <w:pStyle w:val="Zakladny"/>
-      </w:pPr>
-      <w:r>
-        <w:t>V tejto sekcii stručne opíšem spracovanie dát vzoriek, ich skladovanie, manipuláciu, popíšem očakávaný formát vzoriek a opíšem použitie regulárnych výrazov v aplikácii.</w:t>
+      <w:bookmarkEnd w:id="83"/>
+      <w:bookmarkEnd w:id="84"/>
+      <w:bookmarkEnd w:id="85"/>
+    </w:p>
+    <w:p>
+      <w:pPr>
+        <w:pStyle w:val="Zakladny"/>
+      </w:pPr>
+      <w:r>
+        <w:t>V tejto sekcii stručne opíšem</w:t>
+      </w:r>
+      <w:r>
+        <w:t>e</w:t>
+      </w:r>
+      <w:r>
+        <w:t xml:space="preserve"> spracovanie dát vzoriek, ich skladovanie, manipuláciu, popíšem</w:t>
+      </w:r>
+      <w:r>
+        <w:t>e</w:t>
+      </w:r>
+      <w:r>
+        <w:t> očakávaný formát vzoriek a opíšem</w:t>
+      </w:r>
+      <w:r>
+        <w:t>e</w:t>
+      </w:r>
+      <w:r>
+        <w:t xml:space="preserve"> použitie regulárnych výrazov v aplikácii.</w:t>
       </w:r>
     </w:p>
     <w:p>
@@ -19916,7 +20677,13 @@
       </w:r>
       <w:proofErr w:type="spellEnd"/>
       <w:r>
-        <w:t xml:space="preserve">. Avšak je nutné zadefinovanie aj ich pozícií, pretože môže byť </w:t>
+        <w:t xml:space="preserve">. </w:t>
+      </w:r>
+      <w:r>
+        <w:t>Navyše</w:t>
+      </w:r>
+      <w:r>
+        <w:t xml:space="preserve"> je nutné zadefinovanie aj ich pozícií, pretože môže byť </w:t>
       </w:r>
       <w:proofErr w:type="spellStart"/>
       <w:r>
@@ -19924,7 +20691,31 @@
       </w:r>
       <w:proofErr w:type="spellEnd"/>
       <w:r>
-        <w:t xml:space="preserve"> iba časť alebo časti chromozómu prípadne chromozómov. Z tohto dôvodu som zaviedol vlastnú syntax, ale spraviť </w:t>
+        <w:t xml:space="preserve"> iba časť alebo časti chromozómu prípadne chromozómov. Z tohto dôvodu s</w:t>
+      </w:r>
+      <w:r>
+        <w:t>me zaviedli</w:t>
+      </w:r>
+      <w:r>
+        <w:t xml:space="preserve"> vlastnú syntax</w:t>
+      </w:r>
+      <w:r>
+        <w:t xml:space="preserve"> popísanú nižšie</w:t>
+      </w:r>
+      <w:r>
+        <w:t xml:space="preserve">, </w:t>
+      </w:r>
+      <w:r>
+        <w:t>no je možné</w:t>
+      </w:r>
+      <w:r>
+        <w:t xml:space="preserve"> </w:t>
+      </w:r>
+      <w:r>
+        <w:t>vytvoriť</w:t>
+      </w:r>
+      <w:r>
+        <w:t xml:space="preserve"> </w:t>
       </w:r>
       <w:proofErr w:type="spellStart"/>
       <w:r>
@@ -19934,13 +20725,14 @@
       <w:r>
         <w:t xml:space="preserve">, ktorý by hocijaký proprietárny formát používaný </w:t>
       </w:r>
-      <w:proofErr w:type="spellStart"/>
-      <w:r>
-        <w:t>sekvenátormi</w:t>
-      </w:r>
-      <w:proofErr w:type="spellEnd"/>
-      <w:r>
-        <w:t xml:space="preserve"> prekonvertoval na náš interný formát by nebol problematický.</w:t>
+      <w:r>
+        <w:t>existujúcimi zariadeniami</w:t>
+      </w:r>
+      <w:r>
+        <w:t xml:space="preserve"> preko</w:t>
+      </w:r>
+      <w:r>
+        <w:t>nvertoval na náš interný formát.</w:t>
       </w:r>
     </w:p>
     <w:p>
@@ -20114,7 +20906,19 @@
         <w:pStyle w:val="Zakladny"/>
       </w:pPr>
       <w:r>
-        <w:t xml:space="preserve"> Jediné využitie regulárnych výrazov, ktoré som dokázal identifikovať ako použiteľné, je vytvorenie regulárneho výrazu zo sekvencie konkrétneho vzoru za účelom jeho skrátenia (skomprimovania), pretože ak zoberieme </w:t>
+        <w:t xml:space="preserve"> Jediné využitie regulárnych výrazov, ktoré s</w:t>
+      </w:r>
+      <w:r>
+        <w:t>me</w:t>
+      </w:r>
+      <w:r>
+        <w:t xml:space="preserve"> dokázal</w:t>
+      </w:r>
+      <w:r>
+        <w:t>i</w:t>
+      </w:r>
+      <w:r>
+        <w:t xml:space="preserve"> identifikovať ako použiteľné, je vytvorenie regulárneho výrazu zo sekvencie konkrétneho vzoru za účelom jeho skrátenia (skomprimovania), pretože ak zoberieme </w:t>
       </w:r>
       <w:r>
         <w:t>na</w:t>
@@ -20257,15 +21061,15 @@
       <w:pPr>
         <w:pStyle w:val="Nadpis3urovne"/>
       </w:pPr>
-      <w:bookmarkStart w:id="78" w:name="_Ref419287583"/>
-      <w:bookmarkStart w:id="79" w:name="_Ref419287588"/>
-      <w:bookmarkStart w:id="80" w:name="_Toc419381194"/>
+      <w:bookmarkStart w:id="86" w:name="_Ref419287583"/>
+      <w:bookmarkStart w:id="87" w:name="_Ref419287588"/>
+      <w:bookmarkStart w:id="88" w:name="_Toc419842398"/>
       <w:r>
         <w:t>Algoritmus analýzy</w:t>
       </w:r>
-      <w:bookmarkEnd w:id="78"/>
-      <w:bookmarkEnd w:id="79"/>
-      <w:bookmarkEnd w:id="80"/>
+      <w:bookmarkEnd w:id="86"/>
+      <w:bookmarkEnd w:id="87"/>
+      <w:bookmarkEnd w:id="88"/>
     </w:p>
     <w:p>
       <w:pPr>
@@ -20458,11 +21262,11 @@
     <w:p>
       <w:pPr>
         <w:pStyle w:val="Popis"/>
-        <w:jc w:val="both"/>
-      </w:pPr>
-      <w:bookmarkStart w:id="81" w:name="_Ref419294550"/>
-      <w:bookmarkStart w:id="82" w:name="_Ref419237003"/>
-      <w:bookmarkStart w:id="83" w:name="_Toc419380993"/>
+        <w:jc w:val="center"/>
+      </w:pPr>
+      <w:bookmarkStart w:id="89" w:name="_Ref419294550"/>
+      <w:bookmarkStart w:id="90" w:name="_Ref419237003"/>
+      <w:bookmarkStart w:id="91" w:name="_Toc419842107"/>
       <w:r>
         <w:t xml:space="preserve">Obrázok </w:t>
       </w:r>
@@ -20474,12 +21278,12 @@
           <w:t>13</w:t>
         </w:r>
       </w:fldSimple>
-      <w:bookmarkEnd w:id="81"/>
+      <w:bookmarkEnd w:id="89"/>
       <w:r>
         <w:t xml:space="preserve"> ERA diagram výstupnej aplikácie</w:t>
       </w:r>
-      <w:bookmarkEnd w:id="82"/>
-      <w:bookmarkEnd w:id="83"/>
+      <w:bookmarkEnd w:id="90"/>
+      <w:bookmarkEnd w:id="91"/>
     </w:p>
     <w:p>
       <w:pPr>
@@ -20709,7 +21513,10 @@
       </w:pPr>
       <w:r>
         <w:lastRenderedPageBreak/>
-        <w:t xml:space="preserve">Aktivity diagram </w:t>
+        <w:t>Diagram aktivít</w:t>
+      </w:r>
+      <w:r>
+        <w:t xml:space="preserve"> </w:t>
       </w:r>
       <w:proofErr w:type="spellStart"/>
       <w:r>
@@ -20803,10 +21610,10 @@
     <w:p>
       <w:pPr>
         <w:pStyle w:val="Popis"/>
-        <w:jc w:val="both"/>
-      </w:pPr>
-      <w:bookmarkStart w:id="84" w:name="_Ref419324592"/>
-      <w:bookmarkStart w:id="85" w:name="_Toc419380994"/>
+        <w:jc w:val="center"/>
+      </w:pPr>
+      <w:bookmarkStart w:id="92" w:name="_Ref419324592"/>
+      <w:bookmarkStart w:id="93" w:name="_Toc419842108"/>
       <w:r>
         <w:t xml:space="preserve">Obrázok </w:t>
       </w:r>
@@ -20818,7 +21625,7 @@
           <w:t>14</w:t>
         </w:r>
       </w:fldSimple>
-      <w:bookmarkEnd w:id="84"/>
+      <w:bookmarkEnd w:id="92"/>
       <w:r>
         <w:t xml:space="preserve"> Aktivity diagram </w:t>
       </w:r>
@@ -20830,7 +21637,7 @@
       <w:r>
         <w:t xml:space="preserve"> algoritmu</w:t>
       </w:r>
-      <w:bookmarkEnd w:id="85"/>
+      <w:bookmarkEnd w:id="93"/>
     </w:p>
     <w:p>
       <w:pPr>
@@ -21477,7 +22284,10 @@
         <w:t xml:space="preserve"> a lepšie využitie pamäte uzlu, koncepčne zaostáva pri vysokom pomere vzoriek k počtu aktívnych uzlov. Ak zoberieme hraničný prípad, že je definovaných tisíc vzorov s priemernou dĺžkou 1MB a pripojený je iba jeden pracovný uzol, znamenalo by to uloženie 1GB dát do operačnej p</w:t>
       </w:r>
       <w:r>
-        <w:t xml:space="preserve">amäte uzlu, čo by mohlo viesť ku výraznému spomaleniu používateľovho zariadenia alebo až ku pádu prehliadača. Práve preto, je nastaviteľná hranica pomeru vzoriek a aktívnych uzlov a ak je aktuálny pomer pod ňou, používa sa pri výkone programu princíp </w:t>
+        <w:t>amäte uzlu, čo by mohlo viesť k</w:t>
+      </w:r>
+      <w:r>
+        <w:t xml:space="preserve"> výraznému spomaleniu používateľovho zariadenia alebo až ku pádu prehliadača. Práve preto, je nastaviteľná hranica pomeru vzoriek a aktívnych uzlov a ak je aktuálny pomer pod ňou, používa sa pri výkone programu princíp </w:t>
       </w:r>
       <w:proofErr w:type="spellStart"/>
       <w:r>
@@ -21524,7 +22334,13 @@
         <w:pStyle w:val="Zakladny"/>
       </w:pPr>
       <w:r>
-        <w:t>Výpočtový algoritmus vykonávaných na uzloch je priamočiary. Pomocou JDSM modulu zaregistrujeme spracovávanie štyroch typov správ:</w:t>
+        <w:t>V</w:t>
+      </w:r>
+      <w:r>
+        <w:t>ýpočtový algoritmus vykonávaný</w:t>
+      </w:r>
+      <w:r>
+        <w:t xml:space="preserve"> na uzloch je priamočiary. Pomocou JDSM modulu zaregistrujeme spracovávanie štyroch typov správ:</w:t>
       </w:r>
     </w:p>
     <w:p>
@@ -22488,9 +23304,9 @@
           <w:lang w:val="en-US"/>
         </w:rPr>
       </w:pPr>
-      <w:bookmarkStart w:id="86" w:name="_Ref419375698"/>
-      <w:bookmarkStart w:id="87" w:name="_Ref419375702"/>
-      <w:bookmarkStart w:id="88" w:name="_Toc419380995"/>
+      <w:bookmarkStart w:id="94" w:name="_Ref419375702"/>
+      <w:bookmarkStart w:id="95" w:name="_Ref419375698"/>
+      <w:bookmarkStart w:id="96" w:name="_Toc419842109"/>
       <w:r>
         <w:t xml:space="preserve">Obrázok </w:t>
       </w:r>
@@ -22502,22 +23318,22 @@
           <w:t>15</w:t>
         </w:r>
       </w:fldSimple>
-      <w:bookmarkEnd w:id="87"/>
+      <w:bookmarkEnd w:id="94"/>
       <w:r>
         <w:t xml:space="preserve"> Diagram hlavného behu programu</w:t>
       </w:r>
-      <w:bookmarkEnd w:id="86"/>
-      <w:bookmarkEnd w:id="88"/>
+      <w:bookmarkEnd w:id="95"/>
+      <w:bookmarkEnd w:id="96"/>
     </w:p>
     <w:p>
       <w:pPr>
         <w:pStyle w:val="Nadpis3urovne"/>
       </w:pPr>
-      <w:bookmarkStart w:id="89" w:name="_Toc419381195"/>
+      <w:bookmarkStart w:id="97" w:name="_Toc419842399"/>
       <w:r>
         <w:t>Testovanie</w:t>
       </w:r>
-      <w:bookmarkEnd w:id="89"/>
+      <w:bookmarkEnd w:id="97"/>
     </w:p>
     <w:p>
       <w:pPr>
@@ -22535,7 +23351,34 @@
         <w:pStyle w:val="Zakladny"/>
       </w:pPr>
       <w:r>
-        <w:t xml:space="preserve">Napriek mojim snahám o čo najzrozumiteľnejšie vysvetlenie mojich zámerov a otázok ohľadom ich vedného odboru, čoho dôkazom je dokument blabla.doc priložený v Príloha </w:t>
+        <w:t xml:space="preserve">Napriek </w:t>
+      </w:r>
+      <w:r>
+        <w:t>našim</w:t>
+      </w:r>
+      <w:r>
+        <w:t xml:space="preserve"> snahám o čo najzrozumiteľnejšie vysvetlenie </w:t>
+      </w:r>
+      <w:r>
+        <w:t>našich</w:t>
+      </w:r>
+      <w:r>
+        <w:t xml:space="preserve"> zámerov a otázok ohľadom ich vedného odboru, čoho dôkazom je dokument </w:t>
+      </w:r>
+      <w:r>
+        <w:rPr>
+          <w:i/>
+        </w:rPr>
+        <w:t>OvereniePostupuDP</w:t>
+      </w:r>
+      <w:r>
+        <w:rPr>
+          <w:i/>
+        </w:rPr>
+        <w:t>.doc</w:t>
+      </w:r>
+      <w:r>
+        <w:t xml:space="preserve"> priložený v Príloha </w:t>
       </w:r>
       <w:r>
         <w:t>D</w:t>
@@ -22550,14 +23393,39 @@
         <w:t>odborníci nevedeli odpovedať</w:t>
       </w:r>
       <w:r>
-        <w:t xml:space="preserve">. Dôvodom je veľmi obmedzený počet molekulárnych biológov s hlbokými poznatkami v danej doméne a ešte menší počet ľudí zaoberajúcich sa analýzou DNA sekvencii. Oslovil som troch vyštudovaných odborníkov, no bohužiaľ ani jeden mi nebol schopný jednoznačne odpovedať na položené otázky a ani potvrdiť alebo vyvrátiť korektnosť môjho navrhovaného riešenia. Z tohto dôvodu som systém navrhol podľa svojho najlepšieho svedomia a vedomia podľa mnou naštudovanej literatúry. </w:t>
-      </w:r>
-    </w:p>
-    <w:p>
-      <w:pPr>
-        <w:pStyle w:val="Zakladny"/>
-      </w:pPr>
-      <w:r>
+        <w:t>. Dôvodom je veľmi obmedzený počet molekulárnych biológov s hlbokými poznatkami v danej doméne a ešte menší počet ľudí zaobera</w:t>
+      </w:r>
+      <w:r>
+        <w:t>júcich sa analýzou DNA sekvencií</w:t>
+      </w:r>
+      <w:r>
+        <w:t>. Oslovil</w:t>
+      </w:r>
+      <w:r>
+        <w:t>i sme</w:t>
+      </w:r>
+      <w:r>
+        <w:t xml:space="preserve"> troch vyštudovaných odborníkov, no bohužiaľ ani jeden mi nebol schopný jednoznačne odpovedať na položené otázky a ani potvrdiť alebo vyvrátiť korektnosť môjho navrhovaného riešenia. Z tohto dôvodu s</w:t>
+      </w:r>
+      <w:r>
+        <w:t>me</w:t>
+      </w:r>
+      <w:r>
+        <w:t xml:space="preserve"> systém navrh</w:t>
+      </w:r>
+      <w:r>
+        <w:t>li</w:t>
+      </w:r>
+      <w:r>
+        <w:t xml:space="preserve"> podľa svojho najlepšieho svedomia a vedomia podľa mnou naštudovanej literatúry. </w:t>
+      </w:r>
+    </w:p>
+    <w:p>
+      <w:pPr>
+        <w:pStyle w:val="Zakladny"/>
+      </w:pPr>
+      <w:r>
+        <w:lastRenderedPageBreak/>
         <w:t xml:space="preserve">Za účelom testovania kritických metód a algoritmov som využil JavaScript testovací </w:t>
       </w:r>
       <w:proofErr w:type="spellStart"/>
@@ -22588,11 +23456,7 @@
       </w:r>
       <w:proofErr w:type="spellEnd"/>
       <w:r>
-        <w:t xml:space="preserve"> </w:t>
-      </w:r>
-      <w:r>
-        <w:lastRenderedPageBreak/>
-        <w:t xml:space="preserve">modul, ktorý je súčasťou node.js jadra. Všetky napísané testovacie skripty sú v priečinku test, avšak aj keď </w:t>
+        <w:t xml:space="preserve"> modul, ktorý je súčasťou node.js jadra. Všetky napísané testovacie skripty sú v priečinku test, avšak aj keď </w:t>
       </w:r>
       <w:proofErr w:type="spellStart"/>
       <w:r>
@@ -22873,9 +23737,9 @@
         <w:br w:type="page"/>
       </w:r>
     </w:p>
-    <w:bookmarkStart w:id="90" w:name="_Toc419381196" w:displacedByCustomXml="next"/>
-    <w:bookmarkStart w:id="91" w:name="_Toc378776136" w:displacedByCustomXml="next"/>
-    <w:bookmarkStart w:id="92" w:name="_Toc378775596" w:displacedByCustomXml="next"/>
+    <w:bookmarkStart w:id="98" w:name="_Toc419842400" w:displacedByCustomXml="next"/>
+    <w:bookmarkStart w:id="99" w:name="_Toc378775596" w:displacedByCustomXml="next"/>
+    <w:bookmarkStart w:id="100" w:name="_Toc378776136" w:displacedByCustomXml="next"/>
     <w:sdt>
       <w:sdtPr>
         <w:rPr>
@@ -22906,8 +23770,8 @@
             </w:rPr>
             <w:t>Záver</w:t>
           </w:r>
-          <w:bookmarkEnd w:id="92"/>
-          <w:bookmarkEnd w:id="91"/>
+          <w:bookmarkEnd w:id="100"/>
+          <w:bookmarkEnd w:id="99"/>
           <w:r>
             <w:rPr>
               <w:rStyle w:val="NadpisneslovanChar"/>
@@ -22918,7 +23782,7 @@
         </w:p>
       </w:sdtContent>
     </w:sdt>
-    <w:bookmarkEnd w:id="90" w:displacedByCustomXml="prev"/>
+    <w:bookmarkEnd w:id="98" w:displacedByCustomXml="prev"/>
     <w:p>
       <w:pPr>
         <w:pStyle w:val="Zakladny"/>
@@ -23041,7 +23905,31 @@
         <w:pStyle w:val="Zakladny"/>
       </w:pPr>
       <w:r>
-        <w:t xml:space="preserve">Zistil som, že využitie regulárnych výrazov pri analýze je značne obmedzené, z dôvodu nedostatku dostupných dát. Očakával som, že sekvencia génu rakoviny prsníka bude zdokumentovaná desiatkami variácií sekvencie podľa ktorých by som vytvoril regulárny výraz no tieto dáta sú nedostupné. </w:t>
+        <w:t>Zistil</w:t>
+      </w:r>
+      <w:r>
+        <w:t>i sme</w:t>
+      </w:r>
+      <w:r>
+        <w:t>, že využitie regulárnych výrazov pri analýze je značne obmedzené, z dôvodu nedostatku dostupných dát. Očakával</w:t>
+      </w:r>
+      <w:r>
+        <w:t>i sme</w:t>
+      </w:r>
+      <w:r>
+        <w:t>, že sekvencia génu rakoviny prsníka bude zdokumentovaná desiatkami variácií sekvencie podľa ktorých by s</w:t>
+      </w:r>
+      <w:r>
+        <w:t>me</w:t>
+      </w:r>
+      <w:r>
+        <w:t xml:space="preserve"> vytvoril</w:t>
+      </w:r>
+      <w:r>
+        <w:t xml:space="preserve">i regulárny výraz, </w:t>
+      </w:r>
+      <w:r>
+        <w:t xml:space="preserve">no tieto dáta sú nedostupné. </w:t>
       </w:r>
       <w:r>
         <w:t>F</w:t>
@@ -23058,7 +23946,13 @@
         <w:t xml:space="preserve"> </w:t>
       </w:r>
       <w:r>
-        <w:t xml:space="preserve">genetického kódu sa venuje malé množstvo ľudí a mnou opýtaní nevedeli alebo nemali čas a vôľu odpovedať na nezrovnalosti značí, že táto doména je zložitá a je tu veľa miesta na zlepšenie. </w:t>
+        <w:t>genetického kódu sa venuje malé množstvo ľudí a </w:t>
+      </w:r>
+      <w:r>
+        <w:t>nami</w:t>
+      </w:r>
+      <w:r>
+        <w:t xml:space="preserve"> opýtaní nevedeli alebo nemali čas a vôľu odpovedať na nezrovnalosti značí, že táto doména je zložitá a je tu veľa miesta na zlepšenie. </w:t>
       </w:r>
     </w:p>
     <w:p>
@@ -23074,7 +23968,7 @@
         <w:br w:type="page"/>
       </w:r>
     </w:p>
-    <w:bookmarkStart w:id="93" w:name="_Toc419381197" w:displacedByCustomXml="next"/>
+    <w:bookmarkStart w:id="101" w:name="_Toc419842401" w:displacedByCustomXml="next"/>
     <w:sdt>
       <w:sdtPr>
         <w:id w:val="-1274239281"/>
@@ -23103,7 +23997,7 @@
         </w:p>
       </w:sdtContent>
     </w:sdt>
-    <w:bookmarkEnd w:id="93" w:displacedByCustomXml="prev"/>
+    <w:bookmarkEnd w:id="101" w:displacedByCustomXml="prev"/>
     <w:p>
       <w:pPr>
         <w:ind w:firstLine="708"/>
@@ -24101,7 +24995,7 @@
         </w:sectPr>
       </w:pPr>
     </w:p>
-    <w:bookmarkStart w:id="94" w:name="_Toc419381198" w:displacedByCustomXml="next"/>
+    <w:bookmarkStart w:id="102" w:name="_Toc419842402" w:displacedByCustomXml="next"/>
     <w:sdt>
       <w:sdtPr>
         <w:rPr>
@@ -24146,7 +25040,7 @@
         </w:p>
       </w:sdtContent>
     </w:sdt>
-    <w:bookmarkEnd w:id="94" w:displacedByCustomXml="prev"/>
+    <w:bookmarkEnd w:id="102" w:displacedByCustomXml="prev"/>
     <w:p>
       <w:pPr>
         <w:ind w:firstLine="708"/>
@@ -24726,7 +25620,7 @@
         </w:numPr>
         <w:ind w:left="340"/>
       </w:pPr>
-      <w:bookmarkStart w:id="95" w:name="_Toc419381199"/>
+      <w:bookmarkStart w:id="103" w:name="_Toc419842403"/>
       <w:r>
         <w:lastRenderedPageBreak/>
         <w:t xml:space="preserve">Príloha A: </w:t>
@@ -24742,7 +25636,7 @@
       <w:r>
         <w:t xml:space="preserve"> cyklus JDSM</w:t>
       </w:r>
-      <w:bookmarkEnd w:id="95"/>
+      <w:bookmarkEnd w:id="103"/>
     </w:p>
     <w:p>
       <w:pPr>
@@ -24803,9 +25697,9 @@
         <w:pStyle w:val="Popis"/>
         <w:jc w:val="center"/>
       </w:pPr>
-      <w:bookmarkStart w:id="96" w:name="_Ref419275361"/>
-      <w:bookmarkStart w:id="97" w:name="_Ref419275355"/>
-      <w:bookmarkStart w:id="98" w:name="_Toc419380996"/>
+      <w:bookmarkStart w:id="104" w:name="_Ref419275361"/>
+      <w:bookmarkStart w:id="105" w:name="_Ref419275355"/>
+      <w:bookmarkStart w:id="106" w:name="_Toc419842110"/>
       <w:r>
         <w:t xml:space="preserve">Obrázok </w:t>
       </w:r>
@@ -24817,12 +25711,12 @@
           <w:t>16</w:t>
         </w:r>
       </w:fldSimple>
-      <w:bookmarkEnd w:id="96"/>
+      <w:bookmarkEnd w:id="104"/>
       <w:r>
         <w:t xml:space="preserve"> Aktivity diagram hlavného cyklu JDSM</w:t>
       </w:r>
-      <w:bookmarkEnd w:id="97"/>
-      <w:bookmarkEnd w:id="98"/>
+      <w:bookmarkEnd w:id="105"/>
+      <w:bookmarkEnd w:id="106"/>
     </w:p>
     <w:p>
       <w:pPr>
@@ -24833,7 +25727,7 @@
         </w:numPr>
         <w:ind w:left="340"/>
       </w:pPr>
-      <w:bookmarkStart w:id="99" w:name="_Toc419381200"/>
+      <w:bookmarkStart w:id="107" w:name="_Toc419842404"/>
       <w:r>
         <w:t xml:space="preserve">Príloha B: Diagram </w:t>
       </w:r>
@@ -24849,12 +25743,13 @@
       <w:r>
         <w:t>clustrov</w:t>
       </w:r>
-      <w:bookmarkEnd w:id="99"/>
-      <w:proofErr w:type="spellEnd"/>
-    </w:p>
-    <w:p>
-      <w:pPr>
-        <w:pStyle w:val="Zakladny"/>
+      <w:bookmarkEnd w:id="107"/>
+      <w:proofErr w:type="spellEnd"/>
+    </w:p>
+    <w:p>
+      <w:pPr>
+        <w:pStyle w:val="Zakladny"/>
+        <w:keepNext/>
         <w:jc w:val="center"/>
       </w:pPr>
       <w:r>
@@ -24907,6 +25802,41 @@
     </w:p>
     <w:p>
       <w:pPr>
+        <w:pStyle w:val="Popis"/>
+        <w:jc w:val="center"/>
+      </w:pPr>
+      <w:bookmarkStart w:id="108" w:name="_Toc419842111"/>
+      <w:r>
+        <w:t xml:space="preserve">Obrázok </w:t>
+      </w:r>
+      <w:fldSimple w:instr=" SEQ Obrázok \* ARABIC ">
+        <w:r>
+          <w:rPr>
+            <w:noProof/>
+          </w:rPr>
+          <w:t>17</w:t>
+        </w:r>
+      </w:fldSimple>
+      <w:r>
+        <w:t xml:space="preserve"> Aktivity diagram </w:t>
+      </w:r>
+      <w:proofErr w:type="spellStart"/>
+      <w:r>
+        <w:t>redistribúcie</w:t>
+      </w:r>
+      <w:proofErr w:type="spellEnd"/>
+      <w:r>
+        <w:t xml:space="preserve"> </w:t>
+      </w:r>
+      <w:proofErr w:type="spellStart"/>
+      <w:r>
+        <w:t>clustrov</w:t>
+      </w:r>
+      <w:bookmarkEnd w:id="108"/>
+      <w:proofErr w:type="spellEnd"/>
+    </w:p>
+    <w:p>
+      <w:pPr>
         <w:pStyle w:val="Nadpis2urovne"/>
         <w:numPr>
           <w:ilvl w:val="0"/>
@@ -24914,12 +25844,12 @@
         </w:numPr>
         <w:ind w:left="340"/>
       </w:pPr>
-      <w:bookmarkStart w:id="100" w:name="_Toc419381201"/>
+      <w:bookmarkStart w:id="109" w:name="_Toc419842405"/>
       <w:r>
         <w:lastRenderedPageBreak/>
         <w:t>Príloha C: Inštalačná príručka</w:t>
       </w:r>
-      <w:bookmarkEnd w:id="100"/>
+      <w:bookmarkEnd w:id="109"/>
     </w:p>
     <w:p>
       <w:pPr>
@@ -25718,12 +26648,12 @@
         </w:numPr>
         <w:ind w:left="340"/>
       </w:pPr>
-      <w:bookmarkStart w:id="101" w:name="_Toc419381202"/>
+      <w:bookmarkStart w:id="110" w:name="_Toc419842406"/>
       <w:r>
         <w:lastRenderedPageBreak/>
         <w:t>Príloha D: CD nosič</w:t>
       </w:r>
-      <w:bookmarkEnd w:id="101"/>
+      <w:bookmarkEnd w:id="110"/>
     </w:p>
     <w:p>
       <w:pPr>
@@ -26260,7 +27190,7 @@
           <w:rPr>
             <w:noProof/>
           </w:rPr>
-          <w:t>42</w:t>
+          <w:t>9</w:t>
         </w:r>
         <w:r>
           <w:rPr>
@@ -26316,7 +27246,7 @@
           <w:rPr>
             <w:noProof/>
           </w:rPr>
-          <w:t>II</w:t>
+          <w:t>IV</w:t>
         </w:r>
         <w:r>
           <w:rPr>
@@ -26391,10 +27321,7 @@
         <w:footnoteRef/>
       </w:r>
       <w:r>
-        <w:t xml:space="preserve"> </w:t>
-      </w:r>
-      <w:r>
-        <w:t xml:space="preserve">Dáta ku 9.5.2015, zdroj: </w:t>
+        <w:t xml:space="preserve"> Dáta ku 9.5.2015, zdroj: </w:t>
       </w:r>
       <w:r>
         <w:t>http://w3techs.com/technologies/overview/programming_language/all</w:t>
@@ -26416,10 +27343,7 @@
         <w:footnoteRef/>
       </w:r>
       <w:r>
-        <w:t xml:space="preserve"> </w:t>
-      </w:r>
-      <w:r>
-        <w:t xml:space="preserve">Ku 10.5.2015, zdroj: </w:t>
+        <w:t xml:space="preserve"> Ku 10.5.2015, zdroj: </w:t>
       </w:r>
       <w:r>
         <w:t>https://www.npmjs.com/</w:t>
@@ -26438,10 +27362,7 @@
         <w:footnoteRef/>
       </w:r>
       <w:r>
-        <w:t xml:space="preserve"> </w:t>
-      </w:r>
-      <w:r>
-        <w:t xml:space="preserve">Ku 10.5.2015, zdroj: </w:t>
+        <w:t xml:space="preserve"> Ku 10.5.2015, zdroj: </w:t>
       </w:r>
       <w:r>
         <w:t>https://www.npmjs.com/</w:t>
@@ -26635,7 +27556,7 @@
 
 <file path=word/numbering.xml><?xml version="1.0" encoding="utf-8"?>
 <w:numbering xmlns:wpc="http://schemas.microsoft.com/office/word/2010/wordprocessingCanvas" xmlns:mc="http://schemas.openxmlformats.org/markup-compatibility/2006" xmlns:o="urn:schemas-microsoft-com:office:office" xmlns:r="http://schemas.openxmlformats.org/officeDocument/2006/relationships" xmlns:m="http://schemas.openxmlformats.org/officeDocument/2006/math" xmlns:v="urn:schemas-microsoft-com:vml" xmlns:wp14="http://schemas.microsoft.com/office/word/2010/wordprocessingDrawing" xmlns:wp="http://schemas.openxmlformats.org/drawingml/2006/wordprocessingDrawing" xmlns:w10="urn:schemas-microsoft-com:office:word" xmlns:w="http://schemas.openxmlformats.org/wordprocessingml/2006/main" xmlns:w14="http://schemas.microsoft.com/office/word/2010/wordml" xmlns:w15="http://schemas.microsoft.com/office/word/2012/wordml" xmlns:wpg="http://schemas.microsoft.com/office/word/2010/wordprocessingGroup" xmlns:wpi="http://schemas.microsoft.com/office/word/2010/wordprocessingInk" xmlns:wne="http://schemas.microsoft.com/office/word/2006/wordml" xmlns:wps="http://schemas.microsoft.com/office/word/2010/wordprocessingShape" mc:Ignorable="w14 w15 wp14">
-  <w:abstractNum w:abstractNumId="0">
+  <w:abstractNum w:abstractNumId="0" w15:restartNumberingAfterBreak="0">
     <w:nsid w:val="00C40A5E"/>
     <w:multiLevelType w:val="hybridMultilevel"/>
     <w:tmpl w:val="EE6C541E"/>
@@ -26748,7 +27669,7 @@
       </w:rPr>
     </w:lvl>
   </w:abstractNum>
-  <w:abstractNum w:abstractNumId="1">
+  <w:abstractNum w:abstractNumId="1" w15:restartNumberingAfterBreak="0">
     <w:nsid w:val="04432820"/>
     <w:multiLevelType w:val="hybridMultilevel"/>
     <w:tmpl w:val="2E1A2552"/>
@@ -26861,7 +27782,7 @@
       </w:rPr>
     </w:lvl>
   </w:abstractNum>
-  <w:abstractNum w:abstractNumId="2">
+  <w:abstractNum w:abstractNumId="2" w15:restartNumberingAfterBreak="0">
     <w:nsid w:val="0B1F51FF"/>
     <w:multiLevelType w:val="hybridMultilevel"/>
     <w:tmpl w:val="DF3CB1B4"/>
@@ -26974,7 +27895,7 @@
       </w:rPr>
     </w:lvl>
   </w:abstractNum>
-  <w:abstractNum w:abstractNumId="3">
+  <w:abstractNum w:abstractNumId="3" w15:restartNumberingAfterBreak="0">
     <w:nsid w:val="0FA55005"/>
     <w:multiLevelType w:val="hybridMultilevel"/>
     <w:tmpl w:val="43628790"/>
@@ -27087,7 +28008,7 @@
       </w:rPr>
     </w:lvl>
   </w:abstractNum>
-  <w:abstractNum w:abstractNumId="4">
+  <w:abstractNum w:abstractNumId="4" w15:restartNumberingAfterBreak="0">
     <w:nsid w:val="1E71008C"/>
     <w:multiLevelType w:val="hybridMultilevel"/>
     <w:tmpl w:val="69C08C96"/>
@@ -27200,7 +28121,7 @@
       </w:rPr>
     </w:lvl>
   </w:abstractNum>
-  <w:abstractNum w:abstractNumId="5">
+  <w:abstractNum w:abstractNumId="5" w15:restartNumberingAfterBreak="0">
     <w:nsid w:val="1EBD70F6"/>
     <w:multiLevelType w:val="hybridMultilevel"/>
     <w:tmpl w:val="D4FEA198"/>
@@ -27313,7 +28234,7 @@
       </w:rPr>
     </w:lvl>
   </w:abstractNum>
-  <w:abstractNum w:abstractNumId="6">
+  <w:abstractNum w:abstractNumId="6" w15:restartNumberingAfterBreak="0">
     <w:nsid w:val="380B4253"/>
     <w:multiLevelType w:val="hybridMultilevel"/>
     <w:tmpl w:val="54AE2B40"/>
@@ -27426,7 +28347,7 @@
       </w:rPr>
     </w:lvl>
   </w:abstractNum>
-  <w:abstractNum w:abstractNumId="7">
+  <w:abstractNum w:abstractNumId="7" w15:restartNumberingAfterBreak="0">
     <w:nsid w:val="3D6B616B"/>
     <w:multiLevelType w:val="multilevel"/>
     <w:tmpl w:val="9C18B824"/>
@@ -27586,7 +28507,7 @@
       </w:rPr>
     </w:lvl>
   </w:abstractNum>
-  <w:abstractNum w:abstractNumId="8">
+  <w:abstractNum w:abstractNumId="8" w15:restartNumberingAfterBreak="0">
     <w:nsid w:val="481D356E"/>
     <w:multiLevelType w:val="hybridMultilevel"/>
     <w:tmpl w:val="139CB284"/>
@@ -27699,7 +28620,7 @@
       </w:rPr>
     </w:lvl>
   </w:abstractNum>
-  <w:abstractNum w:abstractNumId="9">
+  <w:abstractNum w:abstractNumId="9" w15:restartNumberingAfterBreak="0">
     <w:nsid w:val="533C6DF6"/>
     <w:multiLevelType w:val="hybridMultilevel"/>
     <w:tmpl w:val="CB32F84A"/>
@@ -27789,7 +28710,7 @@
       </w:pPr>
     </w:lvl>
   </w:abstractNum>
-  <w:abstractNum w:abstractNumId="10">
+  <w:abstractNum w:abstractNumId="10" w15:restartNumberingAfterBreak="0">
     <w:nsid w:val="5C14376B"/>
     <w:multiLevelType w:val="multilevel"/>
     <w:tmpl w:val="041B0025"/>
@@ -27884,7 +28805,7 @@
       </w:pPr>
     </w:lvl>
   </w:abstractNum>
-  <w:abstractNum w:abstractNumId="11">
+  <w:abstractNum w:abstractNumId="11" w15:restartNumberingAfterBreak="0">
     <w:nsid w:val="604A40F4"/>
     <w:multiLevelType w:val="hybridMultilevel"/>
     <w:tmpl w:val="41500D7A"/>
@@ -27997,7 +28918,7 @@
       </w:rPr>
     </w:lvl>
   </w:abstractNum>
-  <w:abstractNum w:abstractNumId="12">
+  <w:abstractNum w:abstractNumId="12" w15:restartNumberingAfterBreak="0">
     <w:nsid w:val="64723F3B"/>
     <w:multiLevelType w:val="hybridMultilevel"/>
     <w:tmpl w:val="D3A63FC2"/>
@@ -28110,7 +29031,7 @@
       </w:rPr>
     </w:lvl>
   </w:abstractNum>
-  <w:abstractNum w:abstractNumId="13">
+  <w:abstractNum w:abstractNumId="13" w15:restartNumberingAfterBreak="0">
     <w:nsid w:val="66B04691"/>
     <w:multiLevelType w:val="hybridMultilevel"/>
     <w:tmpl w:val="C22A5790"/>
@@ -28223,7 +29144,7 @@
       </w:rPr>
     </w:lvl>
   </w:abstractNum>
-  <w:abstractNum w:abstractNumId="14">
+  <w:abstractNum w:abstractNumId="14" w15:restartNumberingAfterBreak="0">
     <w:nsid w:val="67E32CB4"/>
     <w:multiLevelType w:val="hybridMultilevel"/>
     <w:tmpl w:val="8642FB92"/>
@@ -28336,7 +29257,7 @@
       </w:rPr>
     </w:lvl>
   </w:abstractNum>
-  <w:abstractNum w:abstractNumId="15">
+  <w:abstractNum w:abstractNumId="15" w15:restartNumberingAfterBreak="0">
     <w:nsid w:val="78B16D8A"/>
     <w:multiLevelType w:val="hybridMultilevel"/>
     <w:tmpl w:val="3682A574"/>
@@ -28449,7 +29370,7 @@
       </w:rPr>
     </w:lvl>
   </w:abstractNum>
-  <w:abstractNum w:abstractNumId="16">
+  <w:abstractNum w:abstractNumId="16" w15:restartNumberingAfterBreak="0">
     <w:nsid w:val="7FB50648"/>
     <w:multiLevelType w:val="hybridMultilevel"/>
     <w:tmpl w:val="2DA80D90"/>
@@ -32328,7 +33249,7 @@
 
 <file path=word/glossary/numbering.xml><?xml version="1.0" encoding="utf-8"?>
 <w:numbering xmlns:wpc="http://schemas.microsoft.com/office/word/2010/wordprocessingCanvas" xmlns:mc="http://schemas.openxmlformats.org/markup-compatibility/2006" xmlns:o="urn:schemas-microsoft-com:office:office" xmlns:r="http://schemas.openxmlformats.org/officeDocument/2006/relationships" xmlns:m="http://schemas.openxmlformats.org/officeDocument/2006/math" xmlns:v="urn:schemas-microsoft-com:vml" xmlns:wp14="http://schemas.microsoft.com/office/word/2010/wordprocessingDrawing" xmlns:wp="http://schemas.openxmlformats.org/drawingml/2006/wordprocessingDrawing" xmlns:w10="urn:schemas-microsoft-com:office:word" xmlns:w="http://schemas.openxmlformats.org/wordprocessingml/2006/main" xmlns:w14="http://schemas.microsoft.com/office/word/2010/wordml" xmlns:w15="http://schemas.microsoft.com/office/word/2012/wordml" xmlns:wpg="http://schemas.microsoft.com/office/word/2010/wordprocessingGroup" xmlns:wpi="http://schemas.microsoft.com/office/word/2010/wordprocessingInk" xmlns:wne="http://schemas.microsoft.com/office/word/2006/wordml" xmlns:wps="http://schemas.microsoft.com/office/word/2010/wordprocessingShape" mc:Ignorable="w14 w15 wp14">
-  <w:abstractNum w:abstractNumId="0">
+  <w:abstractNum w:abstractNumId="0" w15:restartNumberingAfterBreak="0">
     <w:nsid w:val="480B06C8"/>
     <w:multiLevelType w:val="multilevel"/>
     <w:tmpl w:val="D04CA010"/>
@@ -32476,6 +33397,7 @@
     <w:rsid w:val="008A12E5"/>
     <w:rsid w:val="00913BE7"/>
     <w:rsid w:val="00917511"/>
+    <w:rsid w:val="00AB2193"/>
     <w:rsid w:val="00B24EB3"/>
     <w:rsid w:val="00C26790"/>
   </w:rsids>
@@ -34144,7 +35066,7 @@
 </file>
 
 <file path=customXml/itemProps2.xml><?xml version="1.0" encoding="utf-8"?>
-<ds:datastoreItem xmlns:ds="http://schemas.openxmlformats.org/officeDocument/2006/customXml" ds:itemID="{B8109871-CDD6-4BA6-B84C-681291FA87C6}">
+<ds:datastoreItem xmlns:ds="http://schemas.openxmlformats.org/officeDocument/2006/customXml" ds:itemID="{13C476B0-2221-4601-948B-284777DDC530}">
   <ds:schemaRefs>
     <ds:schemaRef ds:uri="http://schemas.openxmlformats.org/officeDocument/2006/bibliography"/>
   </ds:schemaRefs>

</xml_diff>